<commit_message>
Issue 2 fixed (Addition method)
</commit_message>
<xml_diff>
--- a/COE420-Lab1-Report.docx
+++ b/COE420-Lab1-Report.docx
@@ -182,11 +182,12 @@
             <w:pPr>
               <w:jc w:val="center"/>
             </w:pPr>
-            <w:proofErr w:type="spellStart"/>
             <w:r>
               <w:t>Aghyad</w:t>
             </w:r>
-            <w:proofErr w:type="spellEnd"/>
+            <w:r>
+              <w:t xml:space="preserve"> Alahmad</w:t>
+            </w:r>
           </w:p>
         </w:tc>
         <w:tc>
@@ -201,6 +202,9 @@
             <w:r>
               <w:t>B000</w:t>
             </w:r>
+            <w:r>
+              <w:t>74294</w:t>
+            </w:r>
           </w:p>
         </w:tc>
         <w:tc>
@@ -212,11 +216,9 @@
             <w:pPr>
               <w:jc w:val="center"/>
             </w:pPr>
-            <w:proofErr w:type="spellStart"/>
             <w:r>
               <w:t>Member_A</w:t>
             </w:r>
-            <w:proofErr w:type="spellEnd"/>
           </w:p>
         </w:tc>
       </w:tr>
@@ -258,11 +260,9 @@
             <w:pPr>
               <w:jc w:val="center"/>
             </w:pPr>
-            <w:proofErr w:type="spellStart"/>
             <w:r>
               <w:t>Member_B</w:t>
             </w:r>
-            <w:proofErr w:type="spellEnd"/>
           </w:p>
         </w:tc>
       </w:tr>
@@ -276,11 +276,9 @@
             <w:pPr>
               <w:jc w:val="center"/>
             </w:pPr>
-            <w:proofErr w:type="spellStart"/>
             <w:r>
               <w:t>Mohommad</w:t>
             </w:r>
-            <w:proofErr w:type="spellEnd"/>
           </w:p>
         </w:tc>
         <w:tc>
@@ -310,11 +308,9 @@
             <w:pPr>
               <w:jc w:val="center"/>
             </w:pPr>
-            <w:proofErr w:type="spellStart"/>
             <w:r>
               <w:t>Member_C</w:t>
             </w:r>
-            <w:proofErr w:type="spellEnd"/>
           </w:p>
         </w:tc>
       </w:tr>
@@ -328,19 +324,9 @@
             <w:pPr>
               <w:jc w:val="center"/>
             </w:pPr>
-            <w:proofErr w:type="spellStart"/>
             <w:r>
-              <w:t>Jeremoy</w:t>
+              <w:t>Jeremoy Dsilva</w:t>
             </w:r>
-            <w:proofErr w:type="spellEnd"/>
-            <w:r>
-              <w:t xml:space="preserve"> </w:t>
-            </w:r>
-            <w:proofErr w:type="spellStart"/>
-            <w:r>
-              <w:t>Dsilva</w:t>
-            </w:r>
-            <w:proofErr w:type="spellEnd"/>
           </w:p>
         </w:tc>
         <w:tc>
@@ -374,11 +360,9 @@
             <w:pPr>
               <w:jc w:val="center"/>
             </w:pPr>
-            <w:proofErr w:type="spellStart"/>
             <w:r>
               <w:t>Member_D</w:t>
             </w:r>
-            <w:proofErr w:type="spellEnd"/>
           </w:p>
         </w:tc>
       </w:tr>
@@ -422,18 +406,10 @@
         </w:numPr>
       </w:pPr>
       <w:r>
-        <w:t xml:space="preserve">Date of </w:t>
-      </w:r>
-      <w:proofErr w:type="gramStart"/>
-      <w:r>
-        <w:t xml:space="preserve">submission </w:t>
-      </w:r>
-      <w:r>
-        <w:t>:</w:t>
-      </w:r>
-      <w:proofErr w:type="gramEnd"/>
-      <w:r>
-        <w:t xml:space="preserve"> 7</w:t>
+        <w:t xml:space="preserve">Date of submission </w:t>
+      </w:r>
+      <w:r>
+        <w:t>: 7</w:t>
       </w:r>
       <w:r>
         <w:rPr>
@@ -568,7 +544,6 @@
         </w:rPr>
         <w:tab/>
       </w:r>
-      <w:proofErr w:type="gramStart"/>
       <w:r>
         <w:rPr>
           <w:b/>
@@ -583,16 +558,7 @@
           <w:bCs/>
           <w:u w:val="single"/>
         </w:rPr>
-        <w:t>[</w:t>
-      </w:r>
-      <w:proofErr w:type="gramEnd"/>
-      <w:r>
-        <w:rPr>
-          <w:b/>
-          <w:bCs/>
-          <w:u w:val="single"/>
-        </w:rPr>
-        <w:t>1 mark]</w:t>
+        <w:t>[1 mark]</w:t>
       </w:r>
     </w:p>
     <w:p>
@@ -765,15 +731,7 @@
           <w:b/>
           <w:bCs/>
         </w:rPr>
-        <w:t xml:space="preserve"> </w:t>
-      </w:r>
-      <w:proofErr w:type="gramStart"/>
-      <w:r>
-        <w:rPr>
-          <w:b/>
-          <w:bCs/>
-        </w:rPr>
-        <w:t xml:space="preserve">   </w:t>
+        <w:t xml:space="preserve">    </w:t>
       </w:r>
       <w:r>
         <w:rPr>
@@ -782,7 +740,6 @@
         </w:rPr>
         <w:t>[</w:t>
       </w:r>
-      <w:proofErr w:type="gramEnd"/>
       <w:r>
         <w:rPr>
           <w:b/>
@@ -826,37 +783,36 @@
           <w:color w:val="FF0000"/>
         </w:rPr>
       </w:pPr>
-      <w:proofErr w:type="spellStart"/>
       <w:r>
         <w:rPr>
           <w:color w:val="FF0000"/>
         </w:rPr>
-        <w:t>Member_B</w:t>
-      </w:r>
-      <w:proofErr w:type="spellEnd"/>
+        <w:t>Member_</w:t>
+      </w:r>
       <w:r>
         <w:rPr>
           <w:color w:val="FF0000"/>
         </w:rPr>
+        <w:t>A</w:t>
+      </w:r>
+      <w:r>
+        <w:rPr>
+          <w:color w:val="FF0000"/>
+        </w:rPr>
         <w:t>:</w:t>
       </w:r>
     </w:p>
-    <w:p>
-      <w:pPr>
-        <w:rPr>
-          <w:color w:val="FF0000"/>
-        </w:rPr>
-      </w:pPr>
-      <w:bookmarkStart w:id="2" w:name="_GoBack"/>
+    <w:p/>
+    <w:p>
       <w:r>
         <w:rPr>
           <w:noProof/>
         </w:rPr>
         <w:drawing>
-          <wp:inline distT="0" distB="0" distL="0" distR="0" wp14:anchorId="78A1AACB" wp14:editId="6D4FC0BD">
-            <wp:extent cx="2393399" cy="3712210"/>
-            <wp:effectExtent l="0" t="0" r="6985" b="2540"/>
-            <wp:docPr id="4" name="Picture 4"/>
+          <wp:inline distT="0" distB="0" distL="0" distR="0" wp14:anchorId="4CDE6659" wp14:editId="3076925C">
+            <wp:extent cx="1476726" cy="1934511"/>
+            <wp:effectExtent l="0" t="0" r="9525" b="8890"/>
+            <wp:docPr id="5" name="Picture 5"/>
             <wp:cNvGraphicFramePr>
               <a:graphicFrameLocks xmlns:a="http://schemas.openxmlformats.org/drawingml/2006/main" noChangeAspect="1"/>
             </wp:cNvGraphicFramePr>
@@ -876,7 +832,7 @@
                   <pic:spPr>
                     <a:xfrm>
                       <a:off x="0" y="0"/>
-                      <a:ext cx="2401638" cy="3724989"/>
+                      <a:ext cx="1477769" cy="1935878"/>
                     </a:xfrm>
                     <a:prstGeom prst="rect">
                       <a:avLst/>
@@ -888,350 +844,6 @@
           </wp:inline>
         </w:drawing>
       </w:r>
-      <w:bookmarkEnd w:id="2"/>
-    </w:p>
-    <w:p/>
-    <w:p/>
-    <w:p/>
-    <w:p/>
-    <w:p/>
-    <w:p>
-      <w:pPr>
-        <w:rPr>
-          <w:b/>
-          <w:bCs/>
-        </w:rPr>
-      </w:pPr>
-      <w:r>
-        <w:rPr>
-          <w:b/>
-          <w:bCs/>
-        </w:rPr>
-        <w:t xml:space="preserve">Exercise </w:t>
-      </w:r>
-      <w:r>
-        <w:rPr>
-          <w:b/>
-          <w:bCs/>
-        </w:rPr>
-        <w:t>1b</w:t>
-      </w:r>
-      <w:r>
-        <w:rPr>
-          <w:b/>
-          <w:bCs/>
-        </w:rPr>
-        <w:t xml:space="preserve">: Creating an organization </w:t>
-      </w:r>
-      <w:r>
-        <w:rPr>
-          <w:b/>
-          <w:bCs/>
-        </w:rPr>
-        <w:tab/>
-      </w:r>
-      <w:r>
-        <w:rPr>
-          <w:b/>
-          <w:bCs/>
-        </w:rPr>
-        <w:tab/>
-      </w:r>
-      <w:r>
-        <w:rPr>
-          <w:b/>
-          <w:bCs/>
-        </w:rPr>
-        <w:tab/>
-      </w:r>
-      <w:r>
-        <w:rPr>
-          <w:b/>
-          <w:bCs/>
-        </w:rPr>
-        <w:tab/>
-      </w:r>
-      <w:r>
-        <w:rPr>
-          <w:b/>
-          <w:bCs/>
-        </w:rPr>
-        <w:tab/>
-      </w:r>
-      <w:r>
-        <w:rPr>
-          <w:b/>
-          <w:bCs/>
-        </w:rPr>
-        <w:tab/>
-      </w:r>
-      <w:r>
-        <w:rPr>
-          <w:b/>
-          <w:bCs/>
-        </w:rPr>
-        <w:t xml:space="preserve"> </w:t>
-      </w:r>
-      <w:proofErr w:type="gramStart"/>
-      <w:r>
-        <w:rPr>
-          <w:b/>
-          <w:bCs/>
-        </w:rPr>
-        <w:t xml:space="preserve">   </w:t>
-      </w:r>
-      <w:r>
-        <w:rPr>
-          <w:b/>
-          <w:bCs/>
-        </w:rPr>
-        <w:t>[</w:t>
-      </w:r>
-      <w:proofErr w:type="gramEnd"/>
-      <w:r>
-        <w:rPr>
-          <w:b/>
-          <w:bCs/>
-        </w:rPr>
-        <w:t>1 mark]</w:t>
-      </w:r>
-    </w:p>
-    <w:p>
-      <w:r>
-        <w:t xml:space="preserve">1 screenshot of organization created </w:t>
-      </w:r>
-      <w:r>
-        <w:t>with the</w:t>
-      </w:r>
-      <w:r>
-        <w:t xml:space="preserve"> members </w:t>
-      </w:r>
-      <w:r>
-        <w:t xml:space="preserve">(as owners) </w:t>
-      </w:r>
-      <w:r>
-        <w:t>on GitHub</w:t>
-      </w:r>
-    </w:p>
-    <w:p/>
-    <w:p/>
-    <w:p/>
-    <w:p/>
-    <w:p/>
-    <w:p/>
-    <w:p/>
-    <w:p>
-      <w:pPr>
-        <w:rPr>
-          <w:b/>
-          <w:bCs/>
-        </w:rPr>
-      </w:pPr>
-      <w:r>
-        <w:rPr>
-          <w:b/>
-          <w:bCs/>
-        </w:rPr>
-        <w:lastRenderedPageBreak/>
-        <w:t xml:space="preserve">Exercise </w:t>
-      </w:r>
-      <w:r>
-        <w:rPr>
-          <w:b/>
-          <w:bCs/>
-        </w:rPr>
-        <w:t>1d</w:t>
-      </w:r>
-      <w:r>
-        <w:rPr>
-          <w:b/>
-          <w:bCs/>
-        </w:rPr>
-        <w:t xml:space="preserve">: Creating a repository </w:t>
-      </w:r>
-      <w:r>
-        <w:rPr>
-          <w:b/>
-          <w:bCs/>
-        </w:rPr>
-        <w:tab/>
-      </w:r>
-      <w:r>
-        <w:rPr>
-          <w:b/>
-          <w:bCs/>
-        </w:rPr>
-        <w:tab/>
-      </w:r>
-      <w:r>
-        <w:rPr>
-          <w:b/>
-          <w:bCs/>
-        </w:rPr>
-        <w:tab/>
-      </w:r>
-      <w:r>
-        <w:rPr>
-          <w:b/>
-          <w:bCs/>
-        </w:rPr>
-        <w:tab/>
-      </w:r>
-      <w:r>
-        <w:rPr>
-          <w:b/>
-          <w:bCs/>
-        </w:rPr>
-        <w:tab/>
-      </w:r>
-      <w:r>
-        <w:rPr>
-          <w:b/>
-          <w:bCs/>
-        </w:rPr>
-        <w:tab/>
-        <w:t xml:space="preserve">      </w:t>
-      </w:r>
-      <w:r>
-        <w:rPr>
-          <w:b/>
-          <w:bCs/>
-        </w:rPr>
-        <w:tab/>
-        <w:t xml:space="preserve"> </w:t>
-      </w:r>
-      <w:proofErr w:type="gramStart"/>
-      <w:r>
-        <w:rPr>
-          <w:b/>
-          <w:bCs/>
-        </w:rPr>
-        <w:t xml:space="preserve">   [</w:t>
-      </w:r>
-      <w:proofErr w:type="gramEnd"/>
-      <w:r>
-        <w:rPr>
-          <w:b/>
-          <w:bCs/>
-        </w:rPr>
-        <w:t>1 mark]</w:t>
-      </w:r>
-    </w:p>
-    <w:p>
-      <w:r>
-        <w:t xml:space="preserve"> 1 screenshot of repository created in the organization on GitHub</w:t>
-      </w:r>
-    </w:p>
-    <w:p/>
-    <w:p/>
-    <w:p/>
-    <w:p/>
-    <w:p/>
-    <w:p/>
-    <w:p/>
-    <w:p>
-      <w:pPr>
-        <w:rPr>
-          <w:b/>
-          <w:bCs/>
-        </w:rPr>
-      </w:pPr>
-      <w:commentRangeStart w:id="3"/>
-      <w:r>
-        <w:rPr>
-          <w:b/>
-          <w:bCs/>
-        </w:rPr>
-        <w:t xml:space="preserve">Exercise </w:t>
-      </w:r>
-      <w:r>
-        <w:rPr>
-          <w:b/>
-          <w:bCs/>
-        </w:rPr>
-        <w:t>2-4</w:t>
-      </w:r>
-      <w:r>
-        <w:rPr>
-          <w:b/>
-          <w:bCs/>
-        </w:rPr>
-        <w:t>: Commits of changes (from each team member)</w:t>
-      </w:r>
-      <w:r>
-        <w:rPr>
-          <w:b/>
-          <w:bCs/>
-        </w:rPr>
-        <w:t xml:space="preserve"> </w:t>
-      </w:r>
-      <w:r>
-        <w:rPr>
-          <w:b/>
-          <w:bCs/>
-        </w:rPr>
-        <w:tab/>
-      </w:r>
-      <w:r>
-        <w:rPr>
-          <w:b/>
-          <w:bCs/>
-        </w:rPr>
-        <w:tab/>
-      </w:r>
-      <w:r>
-        <w:rPr>
-          <w:b/>
-          <w:bCs/>
-        </w:rPr>
-        <w:tab/>
-        <w:t>[4 marks</w:t>
-      </w:r>
-      <w:commentRangeEnd w:id="3"/>
-      <w:r>
-        <w:rPr>
-          <w:rStyle w:val="CommentReference"/>
-        </w:rPr>
-        <w:commentReference w:id="3"/>
-      </w:r>
-      <w:r>
-        <w:rPr>
-          <w:b/>
-          <w:bCs/>
-        </w:rPr>
-        <w:t>]</w:t>
-      </w:r>
-    </w:p>
-    <w:p>
-      <w:r>
-        <w:t xml:space="preserve">Screenshots from each team member </w:t>
-      </w:r>
-      <w:r>
-        <w:rPr>
-          <w:highlight w:val="yellow"/>
-        </w:rPr>
-        <w:t>pulling, pushing and committing</w:t>
-      </w:r>
-      <w:r>
-        <w:t xml:space="preserve"> changes through Git Bash</w:t>
-      </w:r>
-    </w:p>
-    <w:p>
-      <w:pPr>
-        <w:tabs>
-          <w:tab w:val="left" w:pos="2465"/>
-        </w:tabs>
-      </w:pPr>
-      <w:r>
-        <w:tab/>
-      </w:r>
-    </w:p>
-    <w:p/>
-    <w:p/>
-    <w:p>
-      <w:r>
-        <w:t xml:space="preserve">Exercise 3: </w:t>
-      </w:r>
     </w:p>
     <w:p>
       <w:pPr>
@@ -1243,7 +855,7 @@
         <w:rPr>
           <w:color w:val="FF0000"/>
         </w:rPr>
-        <w:t>Member B:</w:t>
+        <w:t>Member_B:</w:t>
       </w:r>
     </w:p>
     <w:p>
@@ -1252,35 +864,15 @@
           <w:color w:val="FF0000"/>
         </w:rPr>
       </w:pPr>
-    </w:p>
-    <w:p>
-      <w:pPr>
-        <w:rPr>
-          <w:color w:val="FF0000"/>
-        </w:rPr>
-      </w:pPr>
-      <w:r>
-        <w:rPr>
-          <w:color w:val="FF0000"/>
-        </w:rPr>
-        <w:t>committing and pushing changes</w:t>
-      </w:r>
-    </w:p>
-    <w:p>
-      <w:pPr>
-        <w:rPr>
-          <w:color w:val="FF0000"/>
-        </w:rPr>
-      </w:pPr>
       <w:r>
         <w:rPr>
           <w:noProof/>
         </w:rPr>
         <w:drawing>
-          <wp:inline distT="0" distB="0" distL="0" distR="0" wp14:anchorId="14A1F14D" wp14:editId="49C17160">
-            <wp:extent cx="5727700" cy="3726065"/>
-            <wp:effectExtent l="0" t="0" r="6350" b="8255"/>
-            <wp:docPr id="1" name="Picture 1"/>
+          <wp:inline distT="0" distB="0" distL="0" distR="0" wp14:anchorId="78A1AACB" wp14:editId="0AB6CDCD">
+            <wp:extent cx="1431271" cy="2219931"/>
+            <wp:effectExtent l="0" t="0" r="0" b="0"/>
+            <wp:docPr id="4" name="Picture 4"/>
             <wp:cNvGraphicFramePr>
               <a:graphicFrameLocks xmlns:a="http://schemas.openxmlformats.org/drawingml/2006/main" noChangeAspect="1"/>
             </wp:cNvGraphicFramePr>
@@ -1300,7 +892,7 @@
                   <pic:spPr>
                     <a:xfrm>
                       <a:off x="0" y="0"/>
-                      <a:ext cx="5727700" cy="3726065"/>
+                      <a:ext cx="1441193" cy="2235321"/>
                     </a:xfrm>
                     <a:prstGeom prst="rect">
                       <a:avLst/>
@@ -1314,55 +906,136 @@
       </w:r>
     </w:p>
     <w:p/>
-    <w:p>
-      <w:r>
-        <w:t>Exercise 4:</w:t>
-      </w:r>
-    </w:p>
-    <w:p>
-      <w:pPr>
-        <w:rPr>
-          <w:color w:val="FF0000"/>
-        </w:rPr>
-      </w:pPr>
-      <w:r>
-        <w:rPr>
-          <w:color w:val="FF0000"/>
-        </w:rPr>
-        <w:t>Member B:</w:t>
-      </w:r>
-    </w:p>
-    <w:p>
-      <w:pPr>
-        <w:rPr>
-          <w:color w:val="FF0000"/>
-        </w:rPr>
-      </w:pPr>
-    </w:p>
-    <w:p>
-      <w:pPr>
-        <w:rPr>
-          <w:color w:val="FF0000"/>
-        </w:rPr>
-      </w:pPr>
-      <w:r>
-        <w:rPr>
-          <w:color w:val="FF0000"/>
-        </w:rPr>
-        <w:t>pulling from master</w:t>
-      </w:r>
-    </w:p>
+    <w:p/>
+    <w:p/>
+    <w:p/>
+    <w:p/>
+    <w:p/>
+    <w:p/>
+    <w:p/>
+    <w:p/>
+    <w:p/>
+    <w:p>
+      <w:pPr>
+        <w:rPr>
+          <w:b/>
+          <w:bCs/>
+        </w:rPr>
+      </w:pPr>
+      <w:r>
+        <w:rPr>
+          <w:b/>
+          <w:bCs/>
+        </w:rPr>
+        <w:lastRenderedPageBreak/>
+        <w:t xml:space="preserve">Exercise </w:t>
+      </w:r>
+      <w:r>
+        <w:rPr>
+          <w:b/>
+          <w:bCs/>
+        </w:rPr>
+        <w:t>1b</w:t>
+      </w:r>
+      <w:r>
+        <w:rPr>
+          <w:b/>
+          <w:bCs/>
+        </w:rPr>
+        <w:t xml:space="preserve">: Creating an organization </w:t>
+      </w:r>
+      <w:r>
+        <w:rPr>
+          <w:b/>
+          <w:bCs/>
+        </w:rPr>
+        <w:tab/>
+      </w:r>
+      <w:r>
+        <w:rPr>
+          <w:b/>
+          <w:bCs/>
+        </w:rPr>
+        <w:tab/>
+      </w:r>
+      <w:r>
+        <w:rPr>
+          <w:b/>
+          <w:bCs/>
+        </w:rPr>
+        <w:tab/>
+      </w:r>
+      <w:r>
+        <w:rPr>
+          <w:b/>
+          <w:bCs/>
+        </w:rPr>
+        <w:tab/>
+      </w:r>
+      <w:r>
+        <w:rPr>
+          <w:b/>
+          <w:bCs/>
+        </w:rPr>
+        <w:tab/>
+      </w:r>
+      <w:r>
+        <w:rPr>
+          <w:b/>
+          <w:bCs/>
+        </w:rPr>
+        <w:tab/>
+      </w:r>
+      <w:r>
+        <w:rPr>
+          <w:b/>
+          <w:bCs/>
+        </w:rPr>
+        <w:t xml:space="preserve"> </w:t>
+      </w:r>
+      <w:r>
+        <w:rPr>
+          <w:b/>
+          <w:bCs/>
+        </w:rPr>
+        <w:t xml:space="preserve">   </w:t>
+      </w:r>
+      <w:r>
+        <w:rPr>
+          <w:b/>
+          <w:bCs/>
+        </w:rPr>
+        <w:t>[1 mark]</w:t>
+      </w:r>
+    </w:p>
+    <w:p>
+      <w:r>
+        <w:t xml:space="preserve">1 screenshot of organization created </w:t>
+      </w:r>
+      <w:r>
+        <w:t>with the</w:t>
+      </w:r>
+      <w:r>
+        <w:t xml:space="preserve"> members </w:t>
+      </w:r>
+      <w:r>
+        <w:t xml:space="preserve">(as owners) </w:t>
+      </w:r>
+      <w:r>
+        <w:t>on GitHub</w:t>
+      </w:r>
+    </w:p>
+    <w:p/>
     <w:p>
       <w:r>
         <w:rPr>
           <w:noProof/>
         </w:rPr>
-        <w:lastRenderedPageBreak/>
         <w:drawing>
-          <wp:inline distT="0" distB="0" distL="0" distR="0" wp14:anchorId="2EDDAEF9" wp14:editId="3AF4A59C">
-            <wp:extent cx="5727700" cy="1054735"/>
-            <wp:effectExtent l="0" t="0" r="6350" b="0"/>
-            <wp:docPr id="2" name="Picture 2"/>
+          <wp:inline distT="0" distB="0" distL="0" distR="0" wp14:anchorId="3989D3AB" wp14:editId="10BE5B52">
+            <wp:extent cx="3974733" cy="2198882"/>
+            <wp:effectExtent l="0" t="0" r="6985" b="0"/>
+            <wp:docPr id="6" name="Picture 6"/>
             <wp:cNvGraphicFramePr>
               <a:graphicFrameLocks xmlns:a="http://schemas.openxmlformats.org/drawingml/2006/main" noChangeAspect="1"/>
             </wp:cNvGraphicFramePr>
@@ -1382,7 +1055,7 @@
                   <pic:spPr>
                     <a:xfrm>
                       <a:off x="0" y="0"/>
-                      <a:ext cx="5727700" cy="1054735"/>
+                      <a:ext cx="3979615" cy="2201583"/>
                     </a:xfrm>
                     <a:prstGeom prst="rect">
                       <a:avLst/>
@@ -1396,6 +1069,10 @@
       </w:r>
     </w:p>
     <w:p/>
+    <w:p/>
+    <w:p/>
+    <w:p/>
+    <w:p/>
     <w:p>
       <w:pPr>
         <w:rPr>
@@ -1415,85 +1092,70 @@
           <w:b/>
           <w:bCs/>
         </w:rPr>
-        <w:t>5</w:t>
-      </w:r>
-      <w:r>
-        <w:rPr>
-          <w:b/>
-          <w:bCs/>
-        </w:rPr>
-        <w:t xml:space="preserve">: </w:t>
-      </w:r>
-      <w:r>
-        <w:rPr>
-          <w:b/>
-          <w:bCs/>
-        </w:rPr>
-        <w:t>R</w:t>
-      </w:r>
-      <w:r>
-        <w:rPr>
-          <w:b/>
-          <w:bCs/>
-        </w:rPr>
-        <w:t>eporting issues on GitHub</w:t>
-      </w:r>
-      <w:r>
-        <w:rPr>
-          <w:b/>
-          <w:bCs/>
-        </w:rPr>
-        <w:tab/>
-      </w:r>
-      <w:r>
-        <w:rPr>
-          <w:b/>
-          <w:bCs/>
-        </w:rPr>
-        <w:tab/>
-      </w:r>
-      <w:r>
-        <w:rPr>
-          <w:b/>
-          <w:bCs/>
-        </w:rPr>
-        <w:tab/>
-      </w:r>
-      <w:r>
-        <w:rPr>
-          <w:b/>
-          <w:bCs/>
-        </w:rPr>
-        <w:tab/>
-      </w:r>
-      <w:r>
-        <w:rPr>
-          <w:b/>
-          <w:bCs/>
-        </w:rPr>
-        <w:tab/>
-      </w:r>
-      <w:r>
-        <w:rPr>
-          <w:b/>
-          <w:bCs/>
-        </w:rPr>
-        <w:tab/>
-        <w:t>[2 marks]</w:t>
-      </w:r>
-    </w:p>
-    <w:p>
-      <w:r>
-        <w:t>Screenshot</w:t>
-      </w:r>
-      <w:r>
-        <w:t>s</w:t>
-      </w:r>
-      <w:r>
-        <w:t xml:space="preserve"> from GitHub showing issues reported</w:t>
-      </w:r>
-      <w:r>
-        <w:t xml:space="preserve"> from all team members</w:t>
+        <w:t>1d</w:t>
+      </w:r>
+      <w:r>
+        <w:rPr>
+          <w:b/>
+          <w:bCs/>
+        </w:rPr>
+        <w:t xml:space="preserve">: Creating a repository </w:t>
+      </w:r>
+      <w:r>
+        <w:rPr>
+          <w:b/>
+          <w:bCs/>
+        </w:rPr>
+        <w:tab/>
+      </w:r>
+      <w:r>
+        <w:rPr>
+          <w:b/>
+          <w:bCs/>
+        </w:rPr>
+        <w:tab/>
+      </w:r>
+      <w:r>
+        <w:rPr>
+          <w:b/>
+          <w:bCs/>
+        </w:rPr>
+        <w:tab/>
+      </w:r>
+      <w:r>
+        <w:rPr>
+          <w:b/>
+          <w:bCs/>
+        </w:rPr>
+        <w:tab/>
+      </w:r>
+      <w:r>
+        <w:rPr>
+          <w:b/>
+          <w:bCs/>
+        </w:rPr>
+        <w:tab/>
+      </w:r>
+      <w:r>
+        <w:rPr>
+          <w:b/>
+          <w:bCs/>
+        </w:rPr>
+        <w:tab/>
+        <w:t xml:space="preserve">      </w:t>
+      </w:r>
+      <w:r>
+        <w:rPr>
+          <w:b/>
+          <w:bCs/>
+        </w:rPr>
+        <w:tab/>
+        <w:t xml:space="preserve">    [1 mark]</w:t>
+      </w:r>
+    </w:p>
+    <w:p>
+      <w:r>
+        <w:t xml:space="preserve"> 1 screenshot of repository created in the organization on GitHub</w:t>
       </w:r>
     </w:p>
     <w:p/>
@@ -1503,10 +1165,10 @@
           <w:noProof/>
         </w:rPr>
         <w:drawing>
-          <wp:inline distT="0" distB="0" distL="0" distR="0" wp14:anchorId="49A5A06A" wp14:editId="2C44ABBD">
-            <wp:extent cx="5727700" cy="2043430"/>
-            <wp:effectExtent l="0" t="0" r="6350" b="0"/>
-            <wp:docPr id="3" name="Picture 3"/>
+          <wp:inline distT="0" distB="0" distL="0" distR="0" wp14:anchorId="4C48E291" wp14:editId="7118A4C8">
+            <wp:extent cx="4566714" cy="2373982"/>
+            <wp:effectExtent l="0" t="0" r="5715" b="7620"/>
+            <wp:docPr id="7" name="Picture 7"/>
             <wp:cNvGraphicFramePr>
               <a:graphicFrameLocks xmlns:a="http://schemas.openxmlformats.org/drawingml/2006/main" noChangeAspect="1"/>
             </wp:cNvGraphicFramePr>
@@ -1526,6 +1188,502 @@
                   <pic:spPr>
                     <a:xfrm>
                       <a:off x="0" y="0"/>
+                      <a:ext cx="4570781" cy="2376096"/>
+                    </a:xfrm>
+                    <a:prstGeom prst="rect">
+                      <a:avLst/>
+                    </a:prstGeom>
+                  </pic:spPr>
+                </pic:pic>
+              </a:graphicData>
+            </a:graphic>
+          </wp:inline>
+        </w:drawing>
+      </w:r>
+    </w:p>
+    <w:p/>
+    <w:p/>
+    <w:p/>
+    <w:p/>
+    <w:p/>
+    <w:p/>
+    <w:p/>
+    <w:p/>
+    <w:p/>
+    <w:p/>
+    <w:p/>
+    <w:p/>
+    <w:p>
+      <w:pPr>
+        <w:rPr>
+          <w:b/>
+          <w:bCs/>
+        </w:rPr>
+      </w:pPr>
+      <w:commentRangeStart w:id="2"/>
+      <w:r>
+        <w:rPr>
+          <w:b/>
+          <w:bCs/>
+        </w:rPr>
+        <w:lastRenderedPageBreak/>
+        <w:t xml:space="preserve">Exercise </w:t>
+      </w:r>
+      <w:r>
+        <w:rPr>
+          <w:b/>
+          <w:bCs/>
+        </w:rPr>
+        <w:t>2-4</w:t>
+      </w:r>
+      <w:r>
+        <w:rPr>
+          <w:b/>
+          <w:bCs/>
+        </w:rPr>
+        <w:t>: Commits of changes (from each team member)</w:t>
+      </w:r>
+      <w:r>
+        <w:rPr>
+          <w:b/>
+          <w:bCs/>
+        </w:rPr>
+        <w:t xml:space="preserve"> </w:t>
+      </w:r>
+      <w:r>
+        <w:rPr>
+          <w:b/>
+          <w:bCs/>
+        </w:rPr>
+        <w:tab/>
+      </w:r>
+      <w:r>
+        <w:rPr>
+          <w:b/>
+          <w:bCs/>
+        </w:rPr>
+        <w:tab/>
+      </w:r>
+      <w:r>
+        <w:rPr>
+          <w:b/>
+          <w:bCs/>
+        </w:rPr>
+        <w:tab/>
+        <w:t>[4 marks</w:t>
+      </w:r>
+      <w:commentRangeEnd w:id="2"/>
+      <w:r>
+        <w:rPr>
+          <w:rStyle w:val="CommentReference"/>
+        </w:rPr>
+        <w:commentReference w:id="2"/>
+      </w:r>
+      <w:r>
+        <w:rPr>
+          <w:b/>
+          <w:bCs/>
+        </w:rPr>
+        <w:t>]</w:t>
+      </w:r>
+    </w:p>
+    <w:p>
+      <w:r>
+        <w:t xml:space="preserve">Screenshots from each team member </w:t>
+      </w:r>
+      <w:r>
+        <w:rPr>
+          <w:highlight w:val="yellow"/>
+        </w:rPr>
+        <w:t>pulling, pushing and committing</w:t>
+      </w:r>
+      <w:r>
+        <w:t xml:space="preserve"> changes through Git Bash</w:t>
+      </w:r>
+    </w:p>
+    <w:p>
+      <w:pPr>
+        <w:tabs>
+          <w:tab w:val="left" w:pos="2465"/>
+        </w:tabs>
+      </w:pPr>
+      <w:r>
+        <w:tab/>
+      </w:r>
+    </w:p>
+    <w:p>
+      <w:r>
+        <w:t>Exercise 1:</w:t>
+      </w:r>
+    </w:p>
+    <w:p>
+      <w:pPr>
+        <w:rPr>
+          <w:color w:val="FF0000"/>
+        </w:rPr>
+      </w:pPr>
+      <w:r>
+        <w:rPr>
+          <w:color w:val="FF0000"/>
+        </w:rPr>
+        <w:t>Member A:</w:t>
+      </w:r>
+    </w:p>
+    <w:p>
+      <w:r>
+        <w:rPr>
+          <w:noProof/>
+        </w:rPr>
+        <w:drawing>
+          <wp:inline distT="0" distB="0" distL="0" distR="0" wp14:anchorId="53BA50A9" wp14:editId="7068136E">
+            <wp:extent cx="4922536" cy="7506586"/>
+            <wp:effectExtent l="0" t="0" r="0" b="0"/>
+            <wp:docPr id="8" name="Picture 8"/>
+            <wp:cNvGraphicFramePr>
+              <a:graphicFrameLocks xmlns:a="http://schemas.openxmlformats.org/drawingml/2006/main" noChangeAspect="1"/>
+            </wp:cNvGraphicFramePr>
+            <a:graphic xmlns:a="http://schemas.openxmlformats.org/drawingml/2006/main">
+              <a:graphicData uri="http://schemas.openxmlformats.org/drawingml/2006/picture">
+                <pic:pic xmlns:pic="http://schemas.openxmlformats.org/drawingml/2006/picture">
+                  <pic:nvPicPr>
+                    <pic:cNvPr id="0" name="Picture 1"/>
+                    <pic:cNvPicPr>
+                      <a:picLocks noChangeAspect="1" noChangeArrowheads="1"/>
+                    </pic:cNvPicPr>
+                  </pic:nvPicPr>
+                  <pic:blipFill>
+                    <a:blip r:embed="rId14">
+                      <a:extLst>
+                        <a:ext uri="{28A0092B-C50C-407E-A947-70E740481C1C}">
+                          <a14:useLocalDpi xmlns:a14="http://schemas.microsoft.com/office/drawing/2010/main" val="0"/>
+                        </a:ext>
+                      </a:extLst>
+                    </a:blip>
+                    <a:srcRect/>
+                    <a:stretch>
+                      <a:fillRect/>
+                    </a:stretch>
+                  </pic:blipFill>
+                  <pic:spPr bwMode="auto">
+                    <a:xfrm>
+                      <a:off x="0" y="0"/>
+                      <a:ext cx="4937249" cy="7529023"/>
+                    </a:xfrm>
+                    <a:prstGeom prst="rect">
+                      <a:avLst/>
+                    </a:prstGeom>
+                    <a:noFill/>
+                    <a:ln>
+                      <a:noFill/>
+                    </a:ln>
+                  </pic:spPr>
+                </pic:pic>
+              </a:graphicData>
+            </a:graphic>
+          </wp:inline>
+        </w:drawing>
+      </w:r>
+    </w:p>
+    <w:p/>
+    <w:p>
+      <w:r>
+        <w:lastRenderedPageBreak/>
+        <w:t xml:space="preserve">Exercise 3: </w:t>
+      </w:r>
+    </w:p>
+    <w:p>
+      <w:pPr>
+        <w:rPr>
+          <w:color w:val="FF0000"/>
+        </w:rPr>
+      </w:pPr>
+      <w:r>
+        <w:rPr>
+          <w:color w:val="FF0000"/>
+        </w:rPr>
+        <w:t>Member B:</w:t>
+      </w:r>
+    </w:p>
+    <w:p>
+      <w:pPr>
+        <w:rPr>
+          <w:color w:val="FF0000"/>
+        </w:rPr>
+      </w:pPr>
+    </w:p>
+    <w:p>
+      <w:pPr>
+        <w:rPr>
+          <w:color w:val="FF0000"/>
+        </w:rPr>
+      </w:pPr>
+      <w:r>
+        <w:rPr>
+          <w:color w:val="FF0000"/>
+        </w:rPr>
+        <w:t>committing and pushing changes</w:t>
+      </w:r>
+    </w:p>
+    <w:p>
+      <w:pPr>
+        <w:rPr>
+          <w:color w:val="FF0000"/>
+        </w:rPr>
+      </w:pPr>
+      <w:r>
+        <w:rPr>
+          <w:noProof/>
+        </w:rPr>
+        <w:drawing>
+          <wp:inline distT="0" distB="0" distL="0" distR="0" wp14:anchorId="14A1F14D" wp14:editId="49C17160">
+            <wp:extent cx="5727700" cy="3726065"/>
+            <wp:effectExtent l="0" t="0" r="6350" b="8255"/>
+            <wp:docPr id="1" name="Picture 1"/>
+            <wp:cNvGraphicFramePr>
+              <a:graphicFrameLocks xmlns:a="http://schemas.openxmlformats.org/drawingml/2006/main" noChangeAspect="1"/>
+            </wp:cNvGraphicFramePr>
+            <a:graphic xmlns:a="http://schemas.openxmlformats.org/drawingml/2006/main">
+              <a:graphicData uri="http://schemas.openxmlformats.org/drawingml/2006/picture">
+                <pic:pic xmlns:pic="http://schemas.openxmlformats.org/drawingml/2006/picture">
+                  <pic:nvPicPr>
+                    <pic:cNvPr id="1" name=""/>
+                    <pic:cNvPicPr/>
+                  </pic:nvPicPr>
+                  <pic:blipFill>
+                    <a:blip r:embed="rId15"/>
+                    <a:stretch>
+                      <a:fillRect/>
+                    </a:stretch>
+                  </pic:blipFill>
+                  <pic:spPr>
+                    <a:xfrm>
+                      <a:off x="0" y="0"/>
+                      <a:ext cx="5727700" cy="3726065"/>
+                    </a:xfrm>
+                    <a:prstGeom prst="rect">
+                      <a:avLst/>
+                    </a:prstGeom>
+                  </pic:spPr>
+                </pic:pic>
+              </a:graphicData>
+            </a:graphic>
+          </wp:inline>
+        </w:drawing>
+      </w:r>
+    </w:p>
+    <w:p/>
+    <w:p>
+      <w:r>
+        <w:t>Exercise 4:</w:t>
+      </w:r>
+    </w:p>
+    <w:p>
+      <w:pPr>
+        <w:rPr>
+          <w:color w:val="FF0000"/>
+        </w:rPr>
+      </w:pPr>
+      <w:r>
+        <w:rPr>
+          <w:color w:val="FF0000"/>
+        </w:rPr>
+        <w:t>Member B:</w:t>
+      </w:r>
+    </w:p>
+    <w:p>
+      <w:pPr>
+        <w:rPr>
+          <w:color w:val="FF0000"/>
+        </w:rPr>
+      </w:pPr>
+    </w:p>
+    <w:p>
+      <w:pPr>
+        <w:rPr>
+          <w:color w:val="FF0000"/>
+        </w:rPr>
+      </w:pPr>
+      <w:r>
+        <w:rPr>
+          <w:color w:val="FF0000"/>
+        </w:rPr>
+        <w:t>pulling from master</w:t>
+      </w:r>
+    </w:p>
+    <w:p>
+      <w:r>
+        <w:rPr>
+          <w:noProof/>
+        </w:rPr>
+        <w:drawing>
+          <wp:inline distT="0" distB="0" distL="0" distR="0" wp14:anchorId="2EDDAEF9" wp14:editId="3AF4A59C">
+            <wp:extent cx="5727700" cy="1054735"/>
+            <wp:effectExtent l="0" t="0" r="6350" b="0"/>
+            <wp:docPr id="2" name="Picture 2"/>
+            <wp:cNvGraphicFramePr>
+              <a:graphicFrameLocks xmlns:a="http://schemas.openxmlformats.org/drawingml/2006/main" noChangeAspect="1"/>
+            </wp:cNvGraphicFramePr>
+            <a:graphic xmlns:a="http://schemas.openxmlformats.org/drawingml/2006/main">
+              <a:graphicData uri="http://schemas.openxmlformats.org/drawingml/2006/picture">
+                <pic:pic xmlns:pic="http://schemas.openxmlformats.org/drawingml/2006/picture">
+                  <pic:nvPicPr>
+                    <pic:cNvPr id="1" name=""/>
+                    <pic:cNvPicPr/>
+                  </pic:nvPicPr>
+                  <pic:blipFill>
+                    <a:blip r:embed="rId16"/>
+                    <a:stretch>
+                      <a:fillRect/>
+                    </a:stretch>
+                  </pic:blipFill>
+                  <pic:spPr>
+                    <a:xfrm>
+                      <a:off x="0" y="0"/>
+                      <a:ext cx="5727700" cy="1054735"/>
+                    </a:xfrm>
+                    <a:prstGeom prst="rect">
+                      <a:avLst/>
+                    </a:prstGeom>
+                  </pic:spPr>
+                </pic:pic>
+              </a:graphicData>
+            </a:graphic>
+          </wp:inline>
+        </w:drawing>
+      </w:r>
+    </w:p>
+    <w:p/>
+    <w:p>
+      <w:pPr>
+        <w:rPr>
+          <w:b/>
+          <w:bCs/>
+        </w:rPr>
+      </w:pPr>
+      <w:r>
+        <w:rPr>
+          <w:b/>
+          <w:bCs/>
+        </w:rPr>
+        <w:t xml:space="preserve">Exercise </w:t>
+      </w:r>
+      <w:r>
+        <w:rPr>
+          <w:b/>
+          <w:bCs/>
+        </w:rPr>
+        <w:t>5</w:t>
+      </w:r>
+      <w:r>
+        <w:rPr>
+          <w:b/>
+          <w:bCs/>
+        </w:rPr>
+        <w:t xml:space="preserve">: </w:t>
+      </w:r>
+      <w:r>
+        <w:rPr>
+          <w:b/>
+          <w:bCs/>
+        </w:rPr>
+        <w:t>R</w:t>
+      </w:r>
+      <w:r>
+        <w:rPr>
+          <w:b/>
+          <w:bCs/>
+        </w:rPr>
+        <w:t>eporting issues on GitHub</w:t>
+      </w:r>
+      <w:r>
+        <w:rPr>
+          <w:b/>
+          <w:bCs/>
+        </w:rPr>
+        <w:tab/>
+      </w:r>
+      <w:r>
+        <w:rPr>
+          <w:b/>
+          <w:bCs/>
+        </w:rPr>
+        <w:tab/>
+      </w:r>
+      <w:r>
+        <w:rPr>
+          <w:b/>
+          <w:bCs/>
+        </w:rPr>
+        <w:tab/>
+      </w:r>
+      <w:r>
+        <w:rPr>
+          <w:b/>
+          <w:bCs/>
+        </w:rPr>
+        <w:tab/>
+      </w:r>
+      <w:r>
+        <w:rPr>
+          <w:b/>
+          <w:bCs/>
+        </w:rPr>
+        <w:tab/>
+      </w:r>
+      <w:r>
+        <w:rPr>
+          <w:b/>
+          <w:bCs/>
+        </w:rPr>
+        <w:tab/>
+        <w:t>[2 marks]</w:t>
+      </w:r>
+    </w:p>
+    <w:p>
+      <w:r>
+        <w:t>Screenshot</w:t>
+      </w:r>
+      <w:r>
+        <w:t>s</w:t>
+      </w:r>
+      <w:r>
+        <w:t xml:space="preserve"> from GitHub showing issues reported</w:t>
+      </w:r>
+      <w:r>
+        <w:t xml:space="preserve"> from all team members</w:t>
+      </w:r>
+    </w:p>
+    <w:p/>
+    <w:p>
+      <w:r>
+        <w:rPr>
+          <w:noProof/>
+        </w:rPr>
+        <w:lastRenderedPageBreak/>
+        <w:drawing>
+          <wp:inline distT="0" distB="0" distL="0" distR="0" wp14:anchorId="49A5A06A" wp14:editId="2C44ABBD">
+            <wp:extent cx="5727700" cy="2043430"/>
+            <wp:effectExtent l="0" t="0" r="6350" b="0"/>
+            <wp:docPr id="3" name="Picture 3"/>
+            <wp:cNvGraphicFramePr>
+              <a:graphicFrameLocks xmlns:a="http://schemas.openxmlformats.org/drawingml/2006/main" noChangeAspect="1"/>
+            </wp:cNvGraphicFramePr>
+            <a:graphic xmlns:a="http://schemas.openxmlformats.org/drawingml/2006/main">
+              <a:graphicData uri="http://schemas.openxmlformats.org/drawingml/2006/picture">
+                <pic:pic xmlns:pic="http://schemas.openxmlformats.org/drawingml/2006/picture">
+                  <pic:nvPicPr>
+                    <pic:cNvPr id="1" name=""/>
+                    <pic:cNvPicPr/>
+                  </pic:nvPicPr>
+                  <pic:blipFill>
+                    <a:blip r:embed="rId17"/>
+                    <a:stretch>
+                      <a:fillRect/>
+                    </a:stretch>
+                  </pic:blipFill>
+                  <pic:spPr>
+                    <a:xfrm>
+                      <a:off x="0" y="0"/>
                       <a:ext cx="5727700" cy="2043430"/>
                     </a:xfrm>
                     <a:prstGeom prst="rect">
@@ -1539,9 +1697,59 @@
         </w:drawing>
       </w:r>
     </w:p>
+    <w:p>
+      <w:pPr>
+        <w:rPr>
+          <w:sz w:val="36"/>
+          <w:szCs w:val="36"/>
+        </w:rPr>
+      </w:pPr>
+      <w:r>
+        <w:rPr>
+          <w:noProof/>
+        </w:rPr>
+        <w:drawing>
+          <wp:inline distT="0" distB="0" distL="0" distR="0" wp14:anchorId="7B29A38D" wp14:editId="7C1D0F62">
+            <wp:extent cx="5727700" cy="2637790"/>
+            <wp:effectExtent l="0" t="0" r="6350" b="0"/>
+            <wp:docPr id="9" name="Picture 9"/>
+            <wp:cNvGraphicFramePr>
+              <a:graphicFrameLocks xmlns:a="http://schemas.openxmlformats.org/drawingml/2006/main" noChangeAspect="1"/>
+            </wp:cNvGraphicFramePr>
+            <a:graphic xmlns:a="http://schemas.openxmlformats.org/drawingml/2006/main">
+              <a:graphicData uri="http://schemas.openxmlformats.org/drawingml/2006/picture">
+                <pic:pic xmlns:pic="http://schemas.openxmlformats.org/drawingml/2006/picture">
+                  <pic:nvPicPr>
+                    <pic:cNvPr id="1" name=""/>
+                    <pic:cNvPicPr/>
+                  </pic:nvPicPr>
+                  <pic:blipFill>
+                    <a:blip r:embed="rId18"/>
+                    <a:stretch>
+                      <a:fillRect/>
+                    </a:stretch>
+                  </pic:blipFill>
+                  <pic:spPr>
+                    <a:xfrm>
+                      <a:off x="0" y="0"/>
+                      <a:ext cx="5727700" cy="2637790"/>
+                    </a:xfrm>
+                    <a:prstGeom prst="rect">
+                      <a:avLst/>
+                    </a:prstGeom>
+                  </pic:spPr>
+                </pic:pic>
+              </a:graphicData>
+            </a:graphic>
+          </wp:inline>
+        </w:drawing>
+      </w:r>
+      <w:bookmarkStart w:id="3" w:name="_GoBack"/>
+      <w:bookmarkEnd w:id="3"/>
+    </w:p>
     <w:sectPr>
-      <w:footerReference w:type="even" r:id="rId14"/>
-      <w:footerReference w:type="default" r:id="rId15"/>
+      <w:footerReference w:type="even" r:id="rId19"/>
+      <w:footerReference w:type="default" r:id="rId20"/>
       <w:pgSz w:w="11900" w:h="16840"/>
       <w:pgMar w:top="1440" w:right="1440" w:bottom="1440" w:left="1440" w:header="708" w:footer="708" w:gutter="0"/>
       <w:cols w:space="708"/>
@@ -1586,13 +1794,8 @@
         </w:rPr>
         <w:annotationRef/>
       </w:r>
-      <w:proofErr w:type="gramStart"/>
-      <w:r>
-        <w:t>Every one</w:t>
-      </w:r>
-      <w:proofErr w:type="gramEnd"/>
-      <w:r>
-        <w:t xml:space="preserve"> please place a screenshot of your accounts</w:t>
+      <w:r>
+        <w:t>Every one please place a screenshot of your accounts</w:t>
       </w:r>
     </w:p>
     <w:p>
@@ -1601,7 +1804,7 @@
       </w:pPr>
     </w:p>
   </w:comment>
-  <w:comment w:id="3" w:author="priyanka prakash chand" w:date="2020-02-07T16:52:00Z" w:initials="ppc">
+  <w:comment w:id="2" w:author="priyanka prakash chand" w:date="2020-02-07T16:52:00Z" w:initials="ppc">
     <w:p>
       <w:pPr>
         <w:pStyle w:val="CommentText"/>
@@ -1613,15 +1816,7 @@
         <w:annotationRef/>
       </w:r>
       <w:r>
-        <w:t xml:space="preserve">here onwards for member </w:t>
-      </w:r>
-      <w:proofErr w:type="spellStart"/>
-      <w:r>
-        <w:t>bcand</w:t>
-      </w:r>
-      <w:proofErr w:type="spellEnd"/>
-      <w:r>
-        <w:t xml:space="preserve"> d</w:t>
+        <w:t>here onwards for member bcand d</w:t>
       </w:r>
     </w:p>
     <w:p>
@@ -2072,7 +2267,7 @@
     </w:rPrDefault>
     <w:pPrDefault/>
   </w:docDefaults>
-  <w:latentStyles w:defLockedState="0" w:defUIPriority="99" w:defSemiHidden="0" w:defUnhideWhenUsed="0" w:defQFormat="0" w:count="376">
+  <w:latentStyles w:defLockedState="0" w:defUIPriority="99" w:defSemiHidden="0" w:defUnhideWhenUsed="0" w:defQFormat="0" w:count="377">
     <w:lsdException w:name="Normal" w:uiPriority="0" w:qFormat="1"/>
     <w:lsdException w:name="heading 1" w:uiPriority="9" w:qFormat="1"/>
     <w:lsdException w:name="heading 2" w:semiHidden="1" w:uiPriority="9" w:unhideWhenUsed="1" w:qFormat="1"/>
@@ -2178,7 +2373,6 @@
     <w:lsdException w:name="HTML Sample" w:semiHidden="1" w:unhideWhenUsed="1"/>
     <w:lsdException w:name="HTML Typewriter" w:semiHidden="1" w:unhideWhenUsed="1"/>
     <w:lsdException w:name="HTML Variable" w:semiHidden="1" w:unhideWhenUsed="1"/>
-    <w:lsdException w:name="Normal Table" w:semiHidden="1" w:unhideWhenUsed="1"/>
     <w:lsdException w:name="annotation subject" w:semiHidden="1" w:unhideWhenUsed="1"/>
     <w:lsdException w:name="No List" w:semiHidden="1" w:unhideWhenUsed="1"/>
     <w:lsdException w:name="Outline List 1" w:semiHidden="1" w:unhideWhenUsed="1"/>
@@ -2225,10 +2419,8 @@
     <w:lsdException w:name="Table Subtle 2" w:semiHidden="1" w:unhideWhenUsed="1"/>
     <w:lsdException w:name="Table Web 1" w:semiHidden="1" w:unhideWhenUsed="1"/>
     <w:lsdException w:name="Table Web 2" w:semiHidden="1" w:unhideWhenUsed="1"/>
-    <w:lsdException w:name="Table Web 3" w:semiHidden="1" w:unhideWhenUsed="1"/>
     <w:lsdException w:name="Balloon Text" w:semiHidden="1" w:unhideWhenUsed="1"/>
     <w:lsdException w:name="Table Grid" w:uiPriority="39"/>
-    <w:lsdException w:name="Table Theme" w:semiHidden="1" w:unhideWhenUsed="1"/>
     <w:lsdException w:name="Placeholder Text" w:semiHidden="1"/>
     <w:lsdException w:name="No Spacing" w:uiPriority="1" w:qFormat="1"/>
     <w:lsdException w:name="Light Shading" w:uiPriority="60"/>
@@ -2449,6 +2641,7 @@
     <w:lsdException w:name="Hashtag" w:semiHidden="1" w:unhideWhenUsed="1"/>
     <w:lsdException w:name="Unresolved Mention" w:semiHidden="1" w:unhideWhenUsed="1"/>
     <w:lsdException w:name="Smart Link" w:semiHidden="1" w:unhideWhenUsed="1"/>
+    <w:lsdException w:name="Smart Link Error" w:semiHidden="1" w:unhideWhenUsed="1"/>
   </w:latentStyles>
   <w:style w:type="paragraph" w:default="1" w:styleId="Normal">
     <w:name w:val="Normal"/>

</xml_diff>

<commit_message>
Updated report with screenshots
</commit_message>
<xml_diff>
--- a/COE420-Lab1-Report.docx
+++ b/COE420-Lab1-Report.docx
@@ -342,19 +342,9 @@
             <w:pPr>
               <w:jc w:val="center"/>
             </w:pPr>
-            <w:proofErr w:type="spellStart"/>
             <w:r>
-              <w:t>Jeremoy</w:t>
+              <w:t>Jeremy Dsilva</w:t>
             </w:r>
-            <w:proofErr w:type="spellEnd"/>
-            <w:r>
-              <w:t xml:space="preserve"> </w:t>
-            </w:r>
-            <w:proofErr w:type="spellStart"/>
-            <w:r>
-              <w:t>Dsilva</w:t>
-            </w:r>
-            <w:proofErr w:type="spellEnd"/>
           </w:p>
         </w:tc>
         <w:tc>
@@ -376,6 +366,9 @@
                 <w:rStyle w:val="CommentReference"/>
               </w:rPr>
               <w:commentReference w:id="0"/>
+            </w:r>
+            <w:r>
+              <w:t>74902</w:t>
             </w:r>
           </w:p>
         </w:tc>
@@ -1104,132 +1097,24 @@
         </w:drawing>
       </w:r>
     </w:p>
-    <w:p/>
-    <w:p/>
-    <w:p/>
-    <w:p/>
-    <w:p/>
-    <w:p/>
-    <w:p/>
-    <w:p/>
-    <w:p/>
-    <w:p/>
-    <w:p>
-      <w:pPr>
-        <w:rPr>
-          <w:b/>
-          <w:bCs/>
-        </w:rPr>
-      </w:pPr>
-      <w:r>
-        <w:rPr>
-          <w:b/>
-          <w:bCs/>
-        </w:rPr>
-        <w:t xml:space="preserve">Exercise </w:t>
-      </w:r>
-      <w:r>
-        <w:rPr>
-          <w:b/>
-          <w:bCs/>
-        </w:rPr>
-        <w:t>1b</w:t>
-      </w:r>
-      <w:r>
-        <w:rPr>
-          <w:b/>
-          <w:bCs/>
-        </w:rPr>
-        <w:t xml:space="preserve">: Creating an organization </w:t>
-      </w:r>
-      <w:r>
-        <w:rPr>
-          <w:b/>
-          <w:bCs/>
-        </w:rPr>
-        <w:tab/>
-      </w:r>
-      <w:r>
-        <w:rPr>
-          <w:b/>
-          <w:bCs/>
-        </w:rPr>
-        <w:tab/>
-      </w:r>
-      <w:r>
-        <w:rPr>
-          <w:b/>
-          <w:bCs/>
-        </w:rPr>
-        <w:tab/>
-      </w:r>
-      <w:r>
-        <w:rPr>
-          <w:b/>
-          <w:bCs/>
-        </w:rPr>
-        <w:tab/>
-      </w:r>
-      <w:r>
-        <w:rPr>
-          <w:b/>
-          <w:bCs/>
-        </w:rPr>
-        <w:tab/>
-      </w:r>
-      <w:r>
-        <w:rPr>
-          <w:b/>
-          <w:bCs/>
-        </w:rPr>
-        <w:tab/>
-      </w:r>
-      <w:r>
-        <w:rPr>
-          <w:b/>
-          <w:bCs/>
-        </w:rPr>
-        <w:t xml:space="preserve"> </w:t>
-      </w:r>
-      <w:proofErr w:type="gramStart"/>
-      <w:r>
-        <w:rPr>
-          <w:b/>
-          <w:bCs/>
-        </w:rPr>
-        <w:t xml:space="preserve">   </w:t>
-      </w:r>
-      <w:r>
-        <w:rPr>
-          <w:b/>
-          <w:bCs/>
-        </w:rPr>
-        <w:t>[</w:t>
-      </w:r>
-      <w:proofErr w:type="gramEnd"/>
-      <w:r>
-        <w:rPr>
-          <w:b/>
-          <w:bCs/>
-        </w:rPr>
-        <w:t>1 mark]</w:t>
-      </w:r>
-    </w:p>
-    <w:p>
-      <w:r>
-        <w:t xml:space="preserve">1 screenshot of organization created </w:t>
-      </w:r>
-      <w:r>
-        <w:t>with the</w:t>
-      </w:r>
-      <w:r>
-        <w:t xml:space="preserve"> members </w:t>
-      </w:r>
-      <w:r>
-        <w:t xml:space="preserve">(as owners) </w:t>
-      </w:r>
-      <w:r>
-        <w:t>on GitHub</w:t>
+    <w:p>
+      <w:pPr>
+        <w:rPr>
+          <w:color w:val="FF0000"/>
+        </w:rPr>
+      </w:pPr>
+    </w:p>
+    <w:p>
+      <w:pPr>
+        <w:rPr>
+          <w:color w:val="FF0000"/>
+        </w:rPr>
+      </w:pPr>
+      <w:r>
+        <w:rPr>
+          <w:color w:val="FF0000"/>
+        </w:rPr>
+        <w:t>Member D:</w:t>
       </w:r>
     </w:p>
     <w:p/>
@@ -1239,10 +1124,10 @@
           <w:noProof/>
         </w:rPr>
         <w:drawing>
-          <wp:inline distT="0" distB="0" distL="0" distR="0" wp14:anchorId="3989D3AB" wp14:editId="10BE5B52">
-            <wp:extent cx="3974733" cy="2198882"/>
-            <wp:effectExtent l="0" t="0" r="6985" b="0"/>
-            <wp:docPr id="6" name="Picture 6"/>
+          <wp:inline distT="0" distB="0" distL="0" distR="0" wp14:anchorId="6A552854" wp14:editId="761BE77E">
+            <wp:extent cx="2402235" cy="3838353"/>
+            <wp:effectExtent l="0" t="0" r="0" b="0"/>
+            <wp:docPr id="16" name="Picture 16"/>
             <wp:cNvGraphicFramePr>
               <a:graphicFrameLocks xmlns:a="http://schemas.openxmlformats.org/drawingml/2006/main" noChangeAspect="1"/>
             </wp:cNvGraphicFramePr>
@@ -1262,7 +1147,7 @@
                   <pic:spPr>
                     <a:xfrm>
                       <a:off x="0" y="0"/>
-                      <a:ext cx="3979615" cy="2201583"/>
+                      <a:ext cx="2416062" cy="3860446"/>
                     </a:xfrm>
                     <a:prstGeom prst="rect">
                       <a:avLst/>
@@ -1278,8 +1163,6 @@
     <w:p/>
     <w:p/>
     <w:p/>
-    <w:p/>
-    <w:p/>
     <w:p>
       <w:pPr>
         <w:rPr>
@@ -1299,14 +1182,14 @@
           <w:b/>
           <w:bCs/>
         </w:rPr>
-        <w:t>1d</w:t>
-      </w:r>
-      <w:r>
-        <w:rPr>
-          <w:b/>
-          <w:bCs/>
-        </w:rPr>
-        <w:t xml:space="preserve">: Creating a repository </w:t>
+        <w:t>1b</w:t>
+      </w:r>
+      <w:r>
+        <w:rPr>
+          <w:b/>
+          <w:bCs/>
+        </w:rPr>
+        <w:t xml:space="preserve">: Creating an organization </w:t>
       </w:r>
       <w:r>
         <w:rPr>
@@ -1349,14 +1232,12 @@
           <w:bCs/>
         </w:rPr>
         <w:tab/>
-        <w:t xml:space="preserve">      </w:t>
-      </w:r>
-      <w:r>
-        <w:rPr>
-          <w:b/>
-          <w:bCs/>
-        </w:rPr>
-        <w:tab/>
+      </w:r>
+      <w:r>
+        <w:rPr>
+          <w:b/>
+          <w:bCs/>
+        </w:rPr>
         <w:t xml:space="preserve"> </w:t>
       </w:r>
       <w:proofErr w:type="gramStart"/>
@@ -1365,7 +1246,14 @@
           <w:b/>
           <w:bCs/>
         </w:rPr>
-        <w:t xml:space="preserve">   [</w:t>
+        <w:t xml:space="preserve">   </w:t>
+      </w:r>
+      <w:r>
+        <w:rPr>
+          <w:b/>
+          <w:bCs/>
+        </w:rPr>
+        <w:t>[</w:t>
       </w:r>
       <w:proofErr w:type="gramEnd"/>
       <w:r>
@@ -1378,7 +1266,19 @@
     </w:p>
     <w:p>
       <w:r>
-        <w:t xml:space="preserve"> 1 screenshot of repository created in the organization on GitHub</w:t>
+        <w:t xml:space="preserve">1 screenshot of organization created </w:t>
+      </w:r>
+      <w:r>
+        <w:t>with the</w:t>
+      </w:r>
+      <w:r>
+        <w:t xml:space="preserve"> members </w:t>
+      </w:r>
+      <w:r>
+        <w:t xml:space="preserve">(as owners) </w:t>
+      </w:r>
+      <w:r>
+        <w:t>on GitHub</w:t>
       </w:r>
     </w:p>
     <w:p/>
@@ -1389,10 +1289,10 @@
         </w:rPr>
         <w:lastRenderedPageBreak/>
         <w:drawing>
-          <wp:inline distT="0" distB="0" distL="0" distR="0" wp14:anchorId="4C48E291" wp14:editId="7118A4C8">
-            <wp:extent cx="4566714" cy="2373982"/>
-            <wp:effectExtent l="0" t="0" r="5715" b="7620"/>
-            <wp:docPr id="7" name="Picture 7"/>
+          <wp:inline distT="0" distB="0" distL="0" distR="0" wp14:anchorId="3989D3AB" wp14:editId="10BE5B52">
+            <wp:extent cx="3974733" cy="2198882"/>
+            <wp:effectExtent l="0" t="0" r="6985" b="0"/>
+            <wp:docPr id="6" name="Picture 6"/>
             <wp:cNvGraphicFramePr>
               <a:graphicFrameLocks xmlns:a="http://schemas.openxmlformats.org/drawingml/2006/main" noChangeAspect="1"/>
             </wp:cNvGraphicFramePr>
@@ -1412,6 +1312,155 @@
                   <pic:spPr>
                     <a:xfrm>
                       <a:off x="0" y="0"/>
+                      <a:ext cx="3979615" cy="2201583"/>
+                    </a:xfrm>
+                    <a:prstGeom prst="rect">
+                      <a:avLst/>
+                    </a:prstGeom>
+                  </pic:spPr>
+                </pic:pic>
+              </a:graphicData>
+            </a:graphic>
+          </wp:inline>
+        </w:drawing>
+      </w:r>
+    </w:p>
+    <w:p/>
+    <w:p/>
+    <w:p/>
+    <w:p/>
+    <w:p/>
+    <w:p>
+      <w:pPr>
+        <w:rPr>
+          <w:b/>
+          <w:bCs/>
+        </w:rPr>
+      </w:pPr>
+      <w:r>
+        <w:rPr>
+          <w:b/>
+          <w:bCs/>
+        </w:rPr>
+        <w:t xml:space="preserve">Exercise </w:t>
+      </w:r>
+      <w:r>
+        <w:rPr>
+          <w:b/>
+          <w:bCs/>
+        </w:rPr>
+        <w:t>1d</w:t>
+      </w:r>
+      <w:r>
+        <w:rPr>
+          <w:b/>
+          <w:bCs/>
+        </w:rPr>
+        <w:t xml:space="preserve">: Creating a repository </w:t>
+      </w:r>
+      <w:r>
+        <w:rPr>
+          <w:b/>
+          <w:bCs/>
+        </w:rPr>
+        <w:tab/>
+      </w:r>
+      <w:r>
+        <w:rPr>
+          <w:b/>
+          <w:bCs/>
+        </w:rPr>
+        <w:tab/>
+      </w:r>
+      <w:r>
+        <w:rPr>
+          <w:b/>
+          <w:bCs/>
+        </w:rPr>
+        <w:tab/>
+      </w:r>
+      <w:r>
+        <w:rPr>
+          <w:b/>
+          <w:bCs/>
+        </w:rPr>
+        <w:tab/>
+      </w:r>
+      <w:r>
+        <w:rPr>
+          <w:b/>
+          <w:bCs/>
+        </w:rPr>
+        <w:tab/>
+      </w:r>
+      <w:r>
+        <w:rPr>
+          <w:b/>
+          <w:bCs/>
+        </w:rPr>
+        <w:tab/>
+        <w:t xml:space="preserve">      </w:t>
+      </w:r>
+      <w:r>
+        <w:rPr>
+          <w:b/>
+          <w:bCs/>
+        </w:rPr>
+        <w:tab/>
+        <w:t xml:space="preserve"> </w:t>
+      </w:r>
+      <w:proofErr w:type="gramStart"/>
+      <w:r>
+        <w:rPr>
+          <w:b/>
+          <w:bCs/>
+        </w:rPr>
+        <w:t xml:space="preserve">   [</w:t>
+      </w:r>
+      <w:proofErr w:type="gramEnd"/>
+      <w:r>
+        <w:rPr>
+          <w:b/>
+          <w:bCs/>
+        </w:rPr>
+        <w:t>1 mark]</w:t>
+      </w:r>
+    </w:p>
+    <w:p>
+      <w:r>
+        <w:t xml:space="preserve"> 1 screenshot of repository created in the organization on GitHub</w:t>
+      </w:r>
+    </w:p>
+    <w:p/>
+    <w:p>
+      <w:r>
+        <w:rPr>
+          <w:noProof/>
+        </w:rPr>
+        <w:drawing>
+          <wp:inline distT="0" distB="0" distL="0" distR="0" wp14:anchorId="4C48E291" wp14:editId="7118A4C8">
+            <wp:extent cx="4566714" cy="2373982"/>
+            <wp:effectExtent l="0" t="0" r="5715" b="7620"/>
+            <wp:docPr id="7" name="Picture 7"/>
+            <wp:cNvGraphicFramePr>
+              <a:graphicFrameLocks xmlns:a="http://schemas.openxmlformats.org/drawingml/2006/main" noChangeAspect="1"/>
+            </wp:cNvGraphicFramePr>
+            <a:graphic xmlns:a="http://schemas.openxmlformats.org/drawingml/2006/main">
+              <a:graphicData uri="http://schemas.openxmlformats.org/drawingml/2006/picture">
+                <pic:pic xmlns:pic="http://schemas.openxmlformats.org/drawingml/2006/picture">
+                  <pic:nvPicPr>
+                    <pic:cNvPr id="1" name=""/>
+                    <pic:cNvPicPr/>
+                  </pic:nvPicPr>
+                  <pic:blipFill>
+                    <a:blip r:embed="rId15"/>
+                    <a:stretch>
+                      <a:fillRect/>
+                    </a:stretch>
+                  </pic:blipFill>
+                  <pic:spPr>
+                    <a:xfrm>
+                      <a:off x="0" y="0"/>
                       <a:ext cx="4570781" cy="2376096"/>
                     </a:xfrm>
                     <a:prstGeom prst="rect">
@@ -1531,6 +1580,7 @@
         </w:tabs>
       </w:pPr>
       <w:r>
+        <w:lastRenderedPageBreak/>
         <w:tab/>
       </w:r>
     </w:p>
@@ -1557,7 +1607,6 @@
         <w:rPr>
           <w:noProof/>
         </w:rPr>
-        <w:lastRenderedPageBreak/>
         <w:drawing>
           <wp:inline distT="0" distB="0" distL="0" distR="0" wp14:anchorId="53BA50A9" wp14:editId="7068136E">
             <wp:extent cx="4922536" cy="7506586"/>
@@ -1576,7 +1625,7 @@
                     </pic:cNvPicPr>
                   </pic:nvPicPr>
                   <pic:blipFill>
-                    <a:blip r:embed="rId15">
+                    <a:blip r:embed="rId16">
                       <a:extLst>
                         <a:ext uri="{28A0092B-C50C-407E-A947-70E740481C1C}">
                           <a14:useLocalDpi xmlns:a14="http://schemas.microsoft.com/office/drawing/2010/main" val="0"/>
@@ -1644,6 +1693,7 @@
         <w:rPr>
           <w:color w:val="FF0000"/>
         </w:rPr>
+        <w:lastRenderedPageBreak/>
         <w:t>committing and pushing changes</w:t>
       </w:r>
     </w:p>
@@ -1657,7 +1707,6 @@
         <w:rPr>
           <w:noProof/>
         </w:rPr>
-        <w:lastRenderedPageBreak/>
         <w:drawing>
           <wp:inline distT="0" distB="0" distL="0" distR="0" wp14:anchorId="14A1F14D" wp14:editId="49C17160">
             <wp:extent cx="5727700" cy="3726065"/>
@@ -1674,7 +1723,7 @@
                     <pic:cNvPicPr/>
                   </pic:nvPicPr>
                   <pic:blipFill>
-                    <a:blip r:embed="rId16"/>
+                    <a:blip r:embed="rId17"/>
                     <a:stretch>
                       <a:fillRect/>
                     </a:stretch>
@@ -1894,7 +1943,6 @@
         <w:rPr>
           <w:color w:val="FF0000"/>
         </w:rPr>
-        <w:lastRenderedPageBreak/>
         <w:t>Member C:</w:t>
       </w:r>
     </w:p>
@@ -1947,7 +1995,7 @@
                     </pic:cNvPicPr>
                   </pic:nvPicPr>
                   <pic:blipFill>
-                    <a:blip r:embed="rId17">
+                    <a:blip r:embed="rId18">
                       <a:extLst>
                         <a:ext uri="{28A0092B-C50C-407E-A947-70E740481C1C}">
                           <a14:useLocalDpi xmlns:a14="http://schemas.microsoft.com/office/drawing/2010/main" val="0"/>
@@ -1989,6 +2037,7 @@
     <w:p/>
     <w:p>
       <w:r>
+        <w:lastRenderedPageBreak/>
         <w:t>Exercise 4:</w:t>
       </w:r>
     </w:p>
@@ -2002,7 +2051,6 @@
         <w:rPr>
           <w:color w:val="FF0000"/>
         </w:rPr>
-        <w:lastRenderedPageBreak/>
         <w:t>Member B:</w:t>
       </w:r>
     </w:p>
@@ -2036,84 +2084,6 @@
             <wp:extent cx="5727700" cy="1054735"/>
             <wp:effectExtent l="0" t="0" r="6350" b="0"/>
             <wp:docPr id="2" name="Picture 2"/>
-            <wp:cNvGraphicFramePr>
-              <a:graphicFrameLocks xmlns:a="http://schemas.openxmlformats.org/drawingml/2006/main" noChangeAspect="1"/>
-            </wp:cNvGraphicFramePr>
-            <a:graphic xmlns:a="http://schemas.openxmlformats.org/drawingml/2006/main">
-              <a:graphicData uri="http://schemas.openxmlformats.org/drawingml/2006/picture">
-                <pic:pic xmlns:pic="http://schemas.openxmlformats.org/drawingml/2006/picture">
-                  <pic:nvPicPr>
-                    <pic:cNvPr id="1" name=""/>
-                    <pic:cNvPicPr/>
-                  </pic:nvPicPr>
-                  <pic:blipFill>
-                    <a:blip r:embed="rId18"/>
-                    <a:stretch>
-                      <a:fillRect/>
-                    </a:stretch>
-                  </pic:blipFill>
-                  <pic:spPr>
-                    <a:xfrm>
-                      <a:off x="0" y="0"/>
-                      <a:ext cx="5727700" cy="1054735"/>
-                    </a:xfrm>
-                    <a:prstGeom prst="rect">
-                      <a:avLst/>
-                    </a:prstGeom>
-                  </pic:spPr>
-                </pic:pic>
-              </a:graphicData>
-            </a:graphic>
-          </wp:inline>
-        </w:drawing>
-      </w:r>
-    </w:p>
-    <w:p/>
-    <w:p>
-      <w:pPr>
-        <w:rPr>
-          <w:color w:val="FF0000"/>
-        </w:rPr>
-      </w:pPr>
-      <w:r>
-        <w:rPr>
-          <w:color w:val="FF0000"/>
-        </w:rPr>
-        <w:t>Member C:</w:t>
-      </w:r>
-    </w:p>
-    <w:p>
-      <w:pPr>
-        <w:rPr>
-          <w:color w:val="FF0000"/>
-        </w:rPr>
-      </w:pPr>
-    </w:p>
-    <w:p>
-      <w:pPr>
-        <w:rPr>
-          <w:color w:val="FF0000"/>
-        </w:rPr>
-      </w:pPr>
-      <w:r>
-        <w:rPr>
-          <w:color w:val="FF0000"/>
-        </w:rPr>
-        <w:t>Pulling from master</w:t>
-      </w:r>
-      <w:bookmarkStart w:id="3" w:name="_GoBack"/>
-      <w:bookmarkEnd w:id="3"/>
-    </w:p>
-    <w:p>
-      <w:r>
-        <w:rPr>
-          <w:noProof/>
-        </w:rPr>
-        <w:drawing>
-          <wp:inline distT="0" distB="0" distL="0" distR="0" wp14:anchorId="78AAB9BA" wp14:editId="76687EAC">
-            <wp:extent cx="5727700" cy="1085850"/>
-            <wp:effectExtent l="0" t="0" r="6350" b="0"/>
-            <wp:docPr id="12" name="Picture 12"/>
             <wp:cNvGraphicFramePr>
               <a:graphicFrameLocks xmlns:a="http://schemas.openxmlformats.org/drawingml/2006/main" noChangeAspect="1"/>
             </wp:cNvGraphicFramePr>
@@ -2133,7 +2103,7 @@
                   <pic:spPr>
                     <a:xfrm>
                       <a:off x="0" y="0"/>
-                      <a:ext cx="5727700" cy="1085850"/>
+                      <a:ext cx="5727700" cy="1054735"/>
                     </a:xfrm>
                     <a:prstGeom prst="rect">
                       <a:avLst/>
@@ -2150,114 +2120,46 @@
     <w:p>
       <w:pPr>
         <w:rPr>
-          <w:b/>
-          <w:bCs/>
-        </w:rPr>
-      </w:pPr>
-      <w:r>
-        <w:rPr>
-          <w:b/>
-          <w:bCs/>
-        </w:rPr>
-        <w:t xml:space="preserve">Exercise </w:t>
-      </w:r>
-      <w:r>
-        <w:rPr>
-          <w:b/>
-          <w:bCs/>
-        </w:rPr>
-        <w:t>5</w:t>
-      </w:r>
-      <w:r>
-        <w:rPr>
-          <w:b/>
-          <w:bCs/>
-        </w:rPr>
-        <w:t xml:space="preserve">: </w:t>
-      </w:r>
-      <w:r>
-        <w:rPr>
-          <w:b/>
-          <w:bCs/>
-        </w:rPr>
-        <w:t>R</w:t>
-      </w:r>
-      <w:r>
-        <w:rPr>
-          <w:b/>
-          <w:bCs/>
-        </w:rPr>
-        <w:t>eporting issues on GitHub</w:t>
-      </w:r>
-      <w:r>
-        <w:rPr>
-          <w:b/>
-          <w:bCs/>
-        </w:rPr>
-        <w:tab/>
-      </w:r>
-      <w:r>
-        <w:rPr>
-          <w:b/>
-          <w:bCs/>
-        </w:rPr>
-        <w:tab/>
-      </w:r>
-      <w:r>
-        <w:rPr>
-          <w:b/>
-          <w:bCs/>
-        </w:rPr>
-        <w:tab/>
-      </w:r>
-      <w:r>
-        <w:rPr>
-          <w:b/>
-          <w:bCs/>
-        </w:rPr>
-        <w:tab/>
-      </w:r>
-      <w:r>
-        <w:rPr>
-          <w:b/>
-          <w:bCs/>
-        </w:rPr>
-        <w:tab/>
-      </w:r>
-      <w:r>
-        <w:rPr>
-          <w:b/>
-          <w:bCs/>
-        </w:rPr>
-        <w:tab/>
-        <w:t>[2 marks]</w:t>
-      </w:r>
-    </w:p>
-    <w:p>
-      <w:r>
-        <w:t>Screenshot</w:t>
-      </w:r>
-      <w:r>
-        <w:t>s</w:t>
-      </w:r>
-      <w:r>
-        <w:t xml:space="preserve"> from GitHub showing issues reported</w:t>
-      </w:r>
-      <w:r>
-        <w:t xml:space="preserve"> from all team members</w:t>
-      </w:r>
-    </w:p>
-    <w:p/>
+          <w:color w:val="FF0000"/>
+        </w:rPr>
+      </w:pPr>
+      <w:r>
+        <w:rPr>
+          <w:color w:val="FF0000"/>
+        </w:rPr>
+        <w:t>Member C:</w:t>
+      </w:r>
+    </w:p>
+    <w:p>
+      <w:pPr>
+        <w:rPr>
+          <w:color w:val="FF0000"/>
+        </w:rPr>
+      </w:pPr>
+    </w:p>
+    <w:p>
+      <w:pPr>
+        <w:rPr>
+          <w:color w:val="FF0000"/>
+        </w:rPr>
+      </w:pPr>
+      <w:r>
+        <w:rPr>
+          <w:color w:val="FF0000"/>
+        </w:rPr>
+        <w:t>Pulling from master</w:t>
+      </w:r>
+    </w:p>
     <w:p>
       <w:r>
         <w:rPr>
           <w:noProof/>
         </w:rPr>
         <w:drawing>
-          <wp:inline distT="0" distB="0" distL="0" distR="0" wp14:anchorId="49A5A06A" wp14:editId="2C44ABBD">
-            <wp:extent cx="5727700" cy="2043430"/>
+          <wp:inline distT="0" distB="0" distL="0" distR="0" wp14:anchorId="78AAB9BA" wp14:editId="76687EAC">
+            <wp:extent cx="5727700" cy="1085850"/>
             <wp:effectExtent l="0" t="0" r="6350" b="0"/>
-            <wp:docPr id="3" name="Picture 3"/>
+            <wp:docPr id="12" name="Picture 12"/>
             <wp:cNvGraphicFramePr>
               <a:graphicFrameLocks xmlns:a="http://schemas.openxmlformats.org/drawingml/2006/main" noChangeAspect="1"/>
             </wp:cNvGraphicFramePr>
@@ -2277,6 +2179,268 @@
                   <pic:spPr>
                     <a:xfrm>
                       <a:off x="0" y="0"/>
+                      <a:ext cx="5727700" cy="1085850"/>
+                    </a:xfrm>
+                    <a:prstGeom prst="rect">
+                      <a:avLst/>
+                    </a:prstGeom>
+                  </pic:spPr>
+                </pic:pic>
+              </a:graphicData>
+            </a:graphic>
+          </wp:inline>
+        </w:drawing>
+      </w:r>
+    </w:p>
+    <w:p/>
+    <w:p>
+      <w:r>
+        <w:t>Member D:</w:t>
+      </w:r>
+      <w:bookmarkStart w:id="3" w:name="_GoBack"/>
+      <w:bookmarkEnd w:id="3"/>
+    </w:p>
+    <w:p>
+      <w:r>
+        <w:rPr>
+          <w:noProof/>
+        </w:rPr>
+        <w:lastRenderedPageBreak/>
+        <w:drawing>
+          <wp:inline distT="0" distB="0" distL="0" distR="0" wp14:anchorId="79FEA06A" wp14:editId="3606155F">
+            <wp:extent cx="5727700" cy="3042920"/>
+            <wp:effectExtent l="0" t="0" r="6350" b="5080"/>
+            <wp:docPr id="15" name="Picture 15"/>
+            <wp:cNvGraphicFramePr>
+              <a:graphicFrameLocks xmlns:a="http://schemas.openxmlformats.org/drawingml/2006/main" noChangeAspect="1"/>
+            </wp:cNvGraphicFramePr>
+            <a:graphic xmlns:a="http://schemas.openxmlformats.org/drawingml/2006/main">
+              <a:graphicData uri="http://schemas.openxmlformats.org/drawingml/2006/picture">
+                <pic:pic xmlns:pic="http://schemas.openxmlformats.org/drawingml/2006/picture">
+                  <pic:nvPicPr>
+                    <pic:cNvPr id="0" name="Picture 2"/>
+                    <pic:cNvPicPr>
+                      <a:picLocks noChangeAspect="1" noChangeArrowheads="1"/>
+                    </pic:cNvPicPr>
+                  </pic:nvPicPr>
+                  <pic:blipFill>
+                    <a:blip r:embed="rId21" cstate="print">
+                      <a:extLst>
+                        <a:ext uri="{28A0092B-C50C-407E-A947-70E740481C1C}">
+                          <a14:useLocalDpi xmlns:a14="http://schemas.microsoft.com/office/drawing/2010/main" val="0"/>
+                        </a:ext>
+                      </a:extLst>
+                    </a:blip>
+                    <a:srcRect/>
+                    <a:stretch>
+                      <a:fillRect/>
+                    </a:stretch>
+                  </pic:blipFill>
+                  <pic:spPr bwMode="auto">
+                    <a:xfrm>
+                      <a:off x="0" y="0"/>
+                      <a:ext cx="5727700" cy="3042920"/>
+                    </a:xfrm>
+                    <a:prstGeom prst="rect">
+                      <a:avLst/>
+                    </a:prstGeom>
+                    <a:noFill/>
+                    <a:ln>
+                      <a:noFill/>
+                    </a:ln>
+                  </pic:spPr>
+                </pic:pic>
+              </a:graphicData>
+            </a:graphic>
+          </wp:inline>
+        </w:drawing>
+      </w:r>
+      <w:r>
+        <w:rPr>
+          <w:noProof/>
+        </w:rPr>
+        <w:drawing>
+          <wp:inline distT="0" distB="0" distL="0" distR="0" wp14:anchorId="385D039C" wp14:editId="04941EBC">
+            <wp:extent cx="5727700" cy="3042920"/>
+            <wp:effectExtent l="0" t="0" r="6350" b="5080"/>
+            <wp:docPr id="14" name="Picture 14"/>
+            <wp:cNvGraphicFramePr>
+              <a:graphicFrameLocks xmlns:a="http://schemas.openxmlformats.org/drawingml/2006/main" noChangeAspect="1"/>
+            </wp:cNvGraphicFramePr>
+            <a:graphic xmlns:a="http://schemas.openxmlformats.org/drawingml/2006/main">
+              <a:graphicData uri="http://schemas.openxmlformats.org/drawingml/2006/picture">
+                <pic:pic xmlns:pic="http://schemas.openxmlformats.org/drawingml/2006/picture">
+                  <pic:nvPicPr>
+                    <pic:cNvPr id="0" name="Picture 1"/>
+                    <pic:cNvPicPr>
+                      <a:picLocks noChangeAspect="1" noChangeArrowheads="1"/>
+                    </pic:cNvPicPr>
+                  </pic:nvPicPr>
+                  <pic:blipFill>
+                    <a:blip r:embed="rId22" cstate="print">
+                      <a:extLst>
+                        <a:ext uri="{28A0092B-C50C-407E-A947-70E740481C1C}">
+                          <a14:useLocalDpi xmlns:a14="http://schemas.microsoft.com/office/drawing/2010/main" val="0"/>
+                        </a:ext>
+                      </a:extLst>
+                    </a:blip>
+                    <a:srcRect/>
+                    <a:stretch>
+                      <a:fillRect/>
+                    </a:stretch>
+                  </pic:blipFill>
+                  <pic:spPr bwMode="auto">
+                    <a:xfrm>
+                      <a:off x="0" y="0"/>
+                      <a:ext cx="5727700" cy="3042920"/>
+                    </a:xfrm>
+                    <a:prstGeom prst="rect">
+                      <a:avLst/>
+                    </a:prstGeom>
+                    <a:noFill/>
+                    <a:ln>
+                      <a:noFill/>
+                    </a:ln>
+                  </pic:spPr>
+                </pic:pic>
+              </a:graphicData>
+            </a:graphic>
+          </wp:inline>
+        </w:drawing>
+      </w:r>
+    </w:p>
+    <w:p/>
+    <w:p>
+      <w:pPr>
+        <w:rPr>
+          <w:b/>
+          <w:bCs/>
+        </w:rPr>
+      </w:pPr>
+      <w:r>
+        <w:rPr>
+          <w:b/>
+          <w:bCs/>
+        </w:rPr>
+        <w:t xml:space="preserve">Exercise </w:t>
+      </w:r>
+      <w:r>
+        <w:rPr>
+          <w:b/>
+          <w:bCs/>
+        </w:rPr>
+        <w:t>5</w:t>
+      </w:r>
+      <w:r>
+        <w:rPr>
+          <w:b/>
+          <w:bCs/>
+        </w:rPr>
+        <w:t xml:space="preserve">: </w:t>
+      </w:r>
+      <w:r>
+        <w:rPr>
+          <w:b/>
+          <w:bCs/>
+        </w:rPr>
+        <w:t>R</w:t>
+      </w:r>
+      <w:r>
+        <w:rPr>
+          <w:b/>
+          <w:bCs/>
+        </w:rPr>
+        <w:t>eporting issues on GitHub</w:t>
+      </w:r>
+      <w:r>
+        <w:rPr>
+          <w:b/>
+          <w:bCs/>
+        </w:rPr>
+        <w:tab/>
+      </w:r>
+      <w:r>
+        <w:rPr>
+          <w:b/>
+          <w:bCs/>
+        </w:rPr>
+        <w:tab/>
+      </w:r>
+      <w:r>
+        <w:rPr>
+          <w:b/>
+          <w:bCs/>
+        </w:rPr>
+        <w:tab/>
+      </w:r>
+      <w:r>
+        <w:rPr>
+          <w:b/>
+          <w:bCs/>
+        </w:rPr>
+        <w:tab/>
+      </w:r>
+      <w:r>
+        <w:rPr>
+          <w:b/>
+          <w:bCs/>
+        </w:rPr>
+        <w:tab/>
+      </w:r>
+      <w:r>
+        <w:rPr>
+          <w:b/>
+          <w:bCs/>
+        </w:rPr>
+        <w:tab/>
+        <w:t>[2 marks]</w:t>
+      </w:r>
+    </w:p>
+    <w:p>
+      <w:r>
+        <w:t>Screenshot</w:t>
+      </w:r>
+      <w:r>
+        <w:t>s</w:t>
+      </w:r>
+      <w:r>
+        <w:t xml:space="preserve"> from GitHub showing issues reported</w:t>
+      </w:r>
+      <w:r>
+        <w:t xml:space="preserve"> from all team members</w:t>
+      </w:r>
+    </w:p>
+    <w:p/>
+    <w:p>
+      <w:r>
+        <w:rPr>
+          <w:noProof/>
+        </w:rPr>
+        <w:lastRenderedPageBreak/>
+        <w:drawing>
+          <wp:inline distT="0" distB="0" distL="0" distR="0" wp14:anchorId="49A5A06A" wp14:editId="2C44ABBD">
+            <wp:extent cx="5727700" cy="2043430"/>
+            <wp:effectExtent l="0" t="0" r="6350" b="0"/>
+            <wp:docPr id="3" name="Picture 3"/>
+            <wp:cNvGraphicFramePr>
+              <a:graphicFrameLocks xmlns:a="http://schemas.openxmlformats.org/drawingml/2006/main" noChangeAspect="1"/>
+            </wp:cNvGraphicFramePr>
+            <a:graphic xmlns:a="http://schemas.openxmlformats.org/drawingml/2006/main">
+              <a:graphicData uri="http://schemas.openxmlformats.org/drawingml/2006/picture">
+                <pic:pic xmlns:pic="http://schemas.openxmlformats.org/drawingml/2006/picture">
+                  <pic:nvPicPr>
+                    <pic:cNvPr id="1" name=""/>
+                    <pic:cNvPicPr/>
+                  </pic:nvPicPr>
+                  <pic:blipFill>
+                    <a:blip r:embed="rId23"/>
+                    <a:stretch>
+                      <a:fillRect/>
+                    </a:stretch>
+                  </pic:blipFill>
+                  <pic:spPr>
+                    <a:xfrm>
+                      <a:off x="0" y="0"/>
                       <a:ext cx="5727700" cy="2043430"/>
                     </a:xfrm>
                     <a:prstGeom prst="rect">
@@ -2295,7 +2459,6 @@
         <w:rPr>
           <w:noProof/>
         </w:rPr>
-        <w:lastRenderedPageBreak/>
         <w:drawing>
           <wp:inline distT="0" distB="0" distL="0" distR="0" wp14:anchorId="1DD0440E" wp14:editId="59CF8834">
             <wp:extent cx="5722620" cy="4617720"/>
@@ -2314,7 +2477,7 @@
                     </pic:cNvPicPr>
                   </pic:nvPicPr>
                   <pic:blipFill>
-                    <a:blip r:embed="rId21">
+                    <a:blip r:embed="rId24">
                       <a:extLst>
                         <a:ext uri="{28A0092B-C50C-407E-A947-70E740481C1C}">
                           <a14:useLocalDpi xmlns:a14="http://schemas.microsoft.com/office/drawing/2010/main" val="0"/>
@@ -2357,6 +2520,7 @@
         <w:rPr>
           <w:noProof/>
         </w:rPr>
+        <w:lastRenderedPageBreak/>
         <w:drawing>
           <wp:inline distT="0" distB="0" distL="0" distR="0" wp14:anchorId="7B29A38D" wp14:editId="7C1D0F62">
             <wp:extent cx="5727700" cy="2637790"/>
@@ -2373,7 +2537,7 @@
                     <pic:cNvPicPr/>
                   </pic:nvPicPr>
                   <pic:blipFill>
-                    <a:blip r:embed="rId22"/>
+                    <a:blip r:embed="rId25"/>
                     <a:stretch>
                       <a:fillRect/>
                     </a:stretch>
@@ -2395,8 +2559,8 @@
       </w:r>
     </w:p>
     <w:sectPr>
-      <w:footerReference w:type="even" r:id="rId23"/>
-      <w:footerReference w:type="default" r:id="rId24"/>
+      <w:footerReference w:type="even" r:id="rId26"/>
+      <w:footerReference w:type="default" r:id="rId27"/>
       <w:pgSz w:w="11900" w:h="16840"/>
       <w:pgMar w:top="1440" w:right="1440" w:bottom="1440" w:left="1440" w:header="708" w:footer="708" w:gutter="0"/>
       <w:cols w:space="708"/>

</xml_diff>

<commit_message>
jeremy, please add a screenshot below exersoze 4 showing that you have pulled
</commit_message>
<xml_diff>
--- a/COE420-Lab1-Report.docx
+++ b/COE420-Lab1-Report.docx
@@ -356,16 +356,8 @@
             <w:pPr>
               <w:jc w:val="center"/>
             </w:pPr>
-            <w:commentRangeStart w:id="0"/>
             <w:r>
               <w:t>B000</w:t>
-            </w:r>
-            <w:commentRangeEnd w:id="0"/>
-            <w:r>
-              <w:rPr>
-                <w:rStyle w:val="CommentReference"/>
-              </w:rPr>
-              <w:commentReference w:id="0"/>
             </w:r>
             <w:r>
               <w:t>74902</w:t>
@@ -429,18 +421,10 @@
         </w:numPr>
       </w:pPr>
       <w:r>
-        <w:t xml:space="preserve">Date of </w:t>
-      </w:r>
-      <w:proofErr w:type="gramStart"/>
-      <w:r>
-        <w:t xml:space="preserve">submission </w:t>
-      </w:r>
-      <w:r>
-        <w:t>:</w:t>
-      </w:r>
-      <w:proofErr w:type="gramEnd"/>
-      <w:r>
-        <w:t xml:space="preserve"> 7</w:t>
+        <w:t xml:space="preserve">Date of submission </w:t>
+      </w:r>
+      <w:r>
+        <w:t>: 7</w:t>
       </w:r>
       <w:r>
         <w:rPr>
@@ -575,7 +559,6 @@
         </w:rPr>
         <w:tab/>
       </w:r>
-      <w:proofErr w:type="gramStart"/>
       <w:r>
         <w:rPr>
           <w:b/>
@@ -590,16 +573,7 @@
           <w:bCs/>
           <w:u w:val="single"/>
         </w:rPr>
-        <w:t>[</w:t>
-      </w:r>
-      <w:proofErr w:type="gramEnd"/>
-      <w:r>
-        <w:rPr>
-          <w:b/>
-          <w:bCs/>
-          <w:u w:val="single"/>
-        </w:rPr>
-        <w:t>1 mark]</w:t>
+        <w:t>[1 mark]</w:t>
       </w:r>
     </w:p>
     <w:p>
@@ -766,21 +740,12 @@
         </w:rPr>
         <w:tab/>
       </w:r>
-      <w:commentRangeStart w:id="1"/>
-      <w:r>
-        <w:rPr>
-          <w:b/>
-          <w:bCs/>
-        </w:rPr>
-        <w:t xml:space="preserve"> </w:t>
-      </w:r>
-      <w:proofErr w:type="gramStart"/>
-      <w:r>
-        <w:rPr>
-          <w:b/>
-          <w:bCs/>
-        </w:rPr>
-        <w:t xml:space="preserve">   </w:t>
+      <w:r>
+        <w:rPr>
+          <w:b/>
+          <w:bCs/>
+        </w:rPr>
+        <w:t xml:space="preserve">    </w:t>
       </w:r>
       <w:r>
         <w:rPr>
@@ -789,7 +754,6 @@
         </w:rPr>
         <w:t>[</w:t>
       </w:r>
-      <w:proofErr w:type="gramEnd"/>
       <w:r>
         <w:rPr>
           <w:b/>
@@ -817,13 +781,6 @@
       </w:r>
       <w:r>
         <w:t>s</w:t>
-      </w:r>
-      <w:commentRangeEnd w:id="1"/>
-      <w:r>
-        <w:rPr>
-          <w:rStyle w:val="CommentReference"/>
-        </w:rPr>
-        <w:commentReference w:id="1"/>
       </w:r>
     </w:p>
     <w:p/>
@@ -859,6 +816,275 @@
             <wp:extent cx="1476726" cy="1934511"/>
             <wp:effectExtent l="0" t="0" r="9525" b="8890"/>
             <wp:docPr id="5" name="Picture 5"/>
+            <wp:cNvGraphicFramePr>
+              <a:graphicFrameLocks xmlns:a="http://schemas.openxmlformats.org/drawingml/2006/main" noChangeAspect="1"/>
+            </wp:cNvGraphicFramePr>
+            <a:graphic xmlns:a="http://schemas.openxmlformats.org/drawingml/2006/main">
+              <a:graphicData uri="http://schemas.openxmlformats.org/drawingml/2006/picture">
+                <pic:pic xmlns:pic="http://schemas.openxmlformats.org/drawingml/2006/picture">
+                  <pic:nvPicPr>
+                    <pic:cNvPr id="1" name=""/>
+                    <pic:cNvPicPr/>
+                  </pic:nvPicPr>
+                  <pic:blipFill>
+                    <a:blip r:embed="rId7"/>
+                    <a:stretch>
+                      <a:fillRect/>
+                    </a:stretch>
+                  </pic:blipFill>
+                  <pic:spPr>
+                    <a:xfrm>
+                      <a:off x="0" y="0"/>
+                      <a:ext cx="1477769" cy="1935878"/>
+                    </a:xfrm>
+                    <a:prstGeom prst="rect">
+                      <a:avLst/>
+                    </a:prstGeom>
+                  </pic:spPr>
+                </pic:pic>
+              </a:graphicData>
+            </a:graphic>
+          </wp:inline>
+        </w:drawing>
+      </w:r>
+    </w:p>
+    <w:p>
+      <w:pPr>
+        <w:rPr>
+          <w:color w:val="FF0000"/>
+        </w:rPr>
+      </w:pPr>
+      <w:proofErr w:type="spellStart"/>
+      <w:r>
+        <w:rPr>
+          <w:color w:val="FF0000"/>
+        </w:rPr>
+        <w:t>Member_B</w:t>
+      </w:r>
+      <w:proofErr w:type="spellEnd"/>
+      <w:r>
+        <w:rPr>
+          <w:color w:val="FF0000"/>
+        </w:rPr>
+        <w:t>:</w:t>
+      </w:r>
+    </w:p>
+    <w:p>
+      <w:pPr>
+        <w:rPr>
+          <w:color w:val="FF0000"/>
+        </w:rPr>
+      </w:pPr>
+      <w:r>
+        <w:rPr>
+          <w:noProof/>
+        </w:rPr>
+        <w:drawing>
+          <wp:inline distT="0" distB="0" distL="0" distR="0" wp14:anchorId="78A1AACB" wp14:editId="0AB6CDCD">
+            <wp:extent cx="1431271" cy="2219931"/>
+            <wp:effectExtent l="0" t="0" r="0" b="0"/>
+            <wp:docPr id="4" name="Picture 4"/>
+            <wp:cNvGraphicFramePr>
+              <a:graphicFrameLocks xmlns:a="http://schemas.openxmlformats.org/drawingml/2006/main" noChangeAspect="1"/>
+            </wp:cNvGraphicFramePr>
+            <a:graphic xmlns:a="http://schemas.openxmlformats.org/drawingml/2006/main">
+              <a:graphicData uri="http://schemas.openxmlformats.org/drawingml/2006/picture">
+                <pic:pic xmlns:pic="http://schemas.openxmlformats.org/drawingml/2006/picture">
+                  <pic:nvPicPr>
+                    <pic:cNvPr id="1" name=""/>
+                    <pic:cNvPicPr/>
+                  </pic:nvPicPr>
+                  <pic:blipFill>
+                    <a:blip r:embed="rId8"/>
+                    <a:stretch>
+                      <a:fillRect/>
+                    </a:stretch>
+                  </pic:blipFill>
+                  <pic:spPr>
+                    <a:xfrm>
+                      <a:off x="0" y="0"/>
+                      <a:ext cx="1441193" cy="2235321"/>
+                    </a:xfrm>
+                    <a:prstGeom prst="rect">
+                      <a:avLst/>
+                    </a:prstGeom>
+                  </pic:spPr>
+                </pic:pic>
+              </a:graphicData>
+            </a:graphic>
+          </wp:inline>
+        </w:drawing>
+      </w:r>
+    </w:p>
+    <w:p>
+      <w:pPr>
+        <w:rPr>
+          <w:color w:val="FF0000"/>
+        </w:rPr>
+      </w:pPr>
+    </w:p>
+    <w:p>
+      <w:pPr>
+        <w:rPr>
+          <w:color w:val="FF0000"/>
+        </w:rPr>
+      </w:pPr>
+    </w:p>
+    <w:p>
+      <w:pPr>
+        <w:rPr>
+          <w:color w:val="FF0000"/>
+        </w:rPr>
+      </w:pPr>
+    </w:p>
+    <w:p>
+      <w:pPr>
+        <w:rPr>
+          <w:color w:val="FF0000"/>
+        </w:rPr>
+      </w:pPr>
+    </w:p>
+    <w:p>
+      <w:pPr>
+        <w:rPr>
+          <w:color w:val="FF0000"/>
+        </w:rPr>
+      </w:pPr>
+    </w:p>
+    <w:p>
+      <w:pPr>
+        <w:rPr>
+          <w:color w:val="FF0000"/>
+        </w:rPr>
+      </w:pPr>
+    </w:p>
+    <w:p>
+      <w:pPr>
+        <w:rPr>
+          <w:color w:val="FF0000"/>
+        </w:rPr>
+      </w:pPr>
+    </w:p>
+    <w:p>
+      <w:pPr>
+        <w:rPr>
+          <w:color w:val="FF0000"/>
+        </w:rPr>
+      </w:pPr>
+    </w:p>
+    <w:p>
+      <w:pPr>
+        <w:rPr>
+          <w:color w:val="FF0000"/>
+        </w:rPr>
+      </w:pPr>
+    </w:p>
+    <w:p>
+      <w:pPr>
+        <w:rPr>
+          <w:color w:val="FF0000"/>
+        </w:rPr>
+      </w:pPr>
+    </w:p>
+    <w:p>
+      <w:pPr>
+        <w:rPr>
+          <w:color w:val="FF0000"/>
+        </w:rPr>
+      </w:pPr>
+      <w:r>
+        <w:rPr>
+          <w:color w:val="FF0000"/>
+        </w:rPr>
+        <w:lastRenderedPageBreak/>
+        <w:t>Member C:</w:t>
+      </w:r>
+    </w:p>
+    <w:p>
+      <w:pPr>
+        <w:rPr>
+          <w:color w:val="FF0000"/>
+        </w:rPr>
+      </w:pPr>
+    </w:p>
+    <w:p>
+      <w:pPr>
+        <w:rPr>
+          <w:color w:val="FF0000"/>
+        </w:rPr>
+      </w:pPr>
+      <w:r>
+        <w:rPr>
+          <w:noProof/>
+        </w:rPr>
+        <w:drawing>
+          <wp:inline distT="0" distB="0" distL="0" distR="0" wp14:anchorId="0D81253C" wp14:editId="11B5EEB4">
+            <wp:extent cx="1993392" cy="2221992"/>
+            <wp:effectExtent l="0" t="0" r="6985" b="6985"/>
+            <wp:docPr id="10" name="Picture 10"/>
+            <wp:cNvGraphicFramePr>
+              <a:graphicFrameLocks xmlns:a="http://schemas.openxmlformats.org/drawingml/2006/main" noChangeAspect="1"/>
+            </wp:cNvGraphicFramePr>
+            <a:graphic xmlns:a="http://schemas.openxmlformats.org/drawingml/2006/main">
+              <a:graphicData uri="http://schemas.openxmlformats.org/drawingml/2006/picture">
+                <pic:pic xmlns:pic="http://schemas.openxmlformats.org/drawingml/2006/picture">
+                  <pic:nvPicPr>
+                    <pic:cNvPr id="1" name=""/>
+                    <pic:cNvPicPr/>
+                  </pic:nvPicPr>
+                  <pic:blipFill>
+                    <a:blip r:embed="rId9"/>
+                    <a:stretch>
+                      <a:fillRect/>
+                    </a:stretch>
+                  </pic:blipFill>
+                  <pic:spPr>
+                    <a:xfrm>
+                      <a:off x="0" y="0"/>
+                      <a:ext cx="1993392" cy="2221992"/>
+                    </a:xfrm>
+                    <a:prstGeom prst="rect">
+                      <a:avLst/>
+                    </a:prstGeom>
+                  </pic:spPr>
+                </pic:pic>
+              </a:graphicData>
+            </a:graphic>
+          </wp:inline>
+        </w:drawing>
+      </w:r>
+    </w:p>
+    <w:p>
+      <w:pPr>
+        <w:rPr>
+          <w:color w:val="FF0000"/>
+        </w:rPr>
+      </w:pPr>
+    </w:p>
+    <w:p>
+      <w:pPr>
+        <w:rPr>
+          <w:color w:val="FF0000"/>
+        </w:rPr>
+      </w:pPr>
+      <w:r>
+        <w:rPr>
+          <w:color w:val="FF0000"/>
+        </w:rPr>
+        <w:t>Member D:</w:t>
+      </w:r>
+    </w:p>
+    <w:p/>
+    <w:p>
+      <w:r>
+        <w:rPr>
+          <w:noProof/>
+        </w:rPr>
+        <w:drawing>
+          <wp:inline distT="0" distB="0" distL="0" distR="0" wp14:anchorId="6A552854" wp14:editId="761BE77E">
+            <wp:extent cx="2402235" cy="3838353"/>
+            <wp:effectExtent l="0" t="0" r="0" b="0"/>
+            <wp:docPr id="16" name="Picture 16"/>
             <wp:cNvGraphicFramePr>
               <a:graphicFrameLocks xmlns:a="http://schemas.openxmlformats.org/drawingml/2006/main" noChangeAspect="1"/>
             </wp:cNvGraphicFramePr>
@@ -878,7 +1104,7 @@
                   <pic:spPr>
                     <a:xfrm>
                       <a:off x="0" y="0"/>
-                      <a:ext cx="1477769" cy="1935878"/>
+                      <a:ext cx="2416062" cy="3860446"/>
                     </a:xfrm>
                     <a:prstGeom prst="rect">
                       <a:avLst/>
@@ -891,42 +1117,130 @@
         </w:drawing>
       </w:r>
     </w:p>
-    <w:p>
-      <w:pPr>
-        <w:rPr>
-          <w:color w:val="FF0000"/>
-        </w:rPr>
-      </w:pPr>
-      <w:proofErr w:type="spellStart"/>
-      <w:r>
-        <w:rPr>
-          <w:color w:val="FF0000"/>
-        </w:rPr>
-        <w:t>Member_B</w:t>
-      </w:r>
-      <w:proofErr w:type="spellEnd"/>
-      <w:r>
-        <w:rPr>
-          <w:color w:val="FF0000"/>
-        </w:rPr>
-        <w:t>:</w:t>
-      </w:r>
-    </w:p>
-    <w:p>
-      <w:pPr>
-        <w:rPr>
-          <w:color w:val="FF0000"/>
-        </w:rPr>
-      </w:pPr>
+    <w:p/>
+    <w:p/>
+    <w:p/>
+    <w:p>
+      <w:pPr>
+        <w:rPr>
+          <w:b/>
+          <w:bCs/>
+        </w:rPr>
+      </w:pPr>
+      <w:r>
+        <w:rPr>
+          <w:b/>
+          <w:bCs/>
+        </w:rPr>
+        <w:t xml:space="preserve">Exercise </w:t>
+      </w:r>
+      <w:r>
+        <w:rPr>
+          <w:b/>
+          <w:bCs/>
+        </w:rPr>
+        <w:t>1b</w:t>
+      </w:r>
+      <w:r>
+        <w:rPr>
+          <w:b/>
+          <w:bCs/>
+        </w:rPr>
+        <w:t xml:space="preserve">: Creating an organization </w:t>
+      </w:r>
+      <w:r>
+        <w:rPr>
+          <w:b/>
+          <w:bCs/>
+        </w:rPr>
+        <w:tab/>
+      </w:r>
+      <w:r>
+        <w:rPr>
+          <w:b/>
+          <w:bCs/>
+        </w:rPr>
+        <w:tab/>
+      </w:r>
+      <w:r>
+        <w:rPr>
+          <w:b/>
+          <w:bCs/>
+        </w:rPr>
+        <w:tab/>
+      </w:r>
+      <w:r>
+        <w:rPr>
+          <w:b/>
+          <w:bCs/>
+        </w:rPr>
+        <w:tab/>
+      </w:r>
+      <w:r>
+        <w:rPr>
+          <w:b/>
+          <w:bCs/>
+        </w:rPr>
+        <w:tab/>
+      </w:r>
+      <w:r>
+        <w:rPr>
+          <w:b/>
+          <w:bCs/>
+        </w:rPr>
+        <w:tab/>
+      </w:r>
+      <w:r>
+        <w:rPr>
+          <w:b/>
+          <w:bCs/>
+        </w:rPr>
+        <w:t xml:space="preserve"> </w:t>
+      </w:r>
+      <w:r>
+        <w:rPr>
+          <w:b/>
+          <w:bCs/>
+        </w:rPr>
+        <w:t xml:space="preserve">   </w:t>
+      </w:r>
+      <w:r>
+        <w:rPr>
+          <w:b/>
+          <w:bCs/>
+        </w:rPr>
+        <w:t>[1 mark]</w:t>
+      </w:r>
+    </w:p>
+    <w:p>
+      <w:r>
+        <w:t xml:space="preserve">1 screenshot of organization created </w:t>
+      </w:r>
+      <w:r>
+        <w:t>with the</w:t>
+      </w:r>
+      <w:r>
+        <w:t xml:space="preserve"> members </w:t>
+      </w:r>
+      <w:r>
+        <w:t xml:space="preserve">(as owners) </w:t>
+      </w:r>
+      <w:r>
+        <w:t>on GitHub</w:t>
+      </w:r>
+    </w:p>
+    <w:p/>
+    <w:p>
       <w:r>
         <w:rPr>
           <w:noProof/>
         </w:rPr>
+        <w:lastRenderedPageBreak/>
         <w:drawing>
-          <wp:inline distT="0" distB="0" distL="0" distR="0" wp14:anchorId="78A1AACB" wp14:editId="0AB6CDCD">
-            <wp:extent cx="1431271" cy="2219931"/>
-            <wp:effectExtent l="0" t="0" r="0" b="0"/>
-            <wp:docPr id="4" name="Picture 4"/>
+          <wp:inline distT="0" distB="0" distL="0" distR="0" wp14:anchorId="3989D3AB" wp14:editId="10BE5B52">
+            <wp:extent cx="3974733" cy="2198882"/>
+            <wp:effectExtent l="0" t="0" r="6985" b="0"/>
+            <wp:docPr id="6" name="Picture 6"/>
             <wp:cNvGraphicFramePr>
               <a:graphicFrameLocks xmlns:a="http://schemas.openxmlformats.org/drawingml/2006/main" noChangeAspect="1"/>
             </wp:cNvGraphicFramePr>
@@ -946,7 +1260,7 @@
                   <pic:spPr>
                     <a:xfrm>
                       <a:off x="0" y="0"/>
-                      <a:ext cx="1441193" cy="2235321"/>
+                      <a:ext cx="3979615" cy="2201583"/>
                     </a:xfrm>
                     <a:prstGeom prst="rect">
                       <a:avLst/>
@@ -959,112 +1273,107 @@
         </w:drawing>
       </w:r>
     </w:p>
-    <w:p>
-      <w:pPr>
-        <w:rPr>
-          <w:color w:val="FF0000"/>
-        </w:rPr>
-      </w:pPr>
-    </w:p>
-    <w:p>
-      <w:pPr>
-        <w:rPr>
-          <w:color w:val="FF0000"/>
-        </w:rPr>
-      </w:pPr>
-    </w:p>
-    <w:p>
-      <w:pPr>
-        <w:rPr>
-          <w:color w:val="FF0000"/>
-        </w:rPr>
-      </w:pPr>
-    </w:p>
-    <w:p>
-      <w:pPr>
-        <w:rPr>
-          <w:color w:val="FF0000"/>
-        </w:rPr>
-      </w:pPr>
-    </w:p>
-    <w:p>
-      <w:pPr>
-        <w:rPr>
-          <w:color w:val="FF0000"/>
-        </w:rPr>
-      </w:pPr>
-    </w:p>
-    <w:p>
-      <w:pPr>
-        <w:rPr>
-          <w:color w:val="FF0000"/>
-        </w:rPr>
-      </w:pPr>
-    </w:p>
-    <w:p>
-      <w:pPr>
-        <w:rPr>
-          <w:color w:val="FF0000"/>
-        </w:rPr>
-      </w:pPr>
-    </w:p>
-    <w:p>
-      <w:pPr>
-        <w:rPr>
-          <w:color w:val="FF0000"/>
-        </w:rPr>
-      </w:pPr>
-    </w:p>
-    <w:p>
-      <w:pPr>
-        <w:rPr>
-          <w:color w:val="FF0000"/>
-        </w:rPr>
-      </w:pPr>
-    </w:p>
-    <w:p>
-      <w:pPr>
-        <w:rPr>
-          <w:color w:val="FF0000"/>
-        </w:rPr>
-      </w:pPr>
-    </w:p>
-    <w:p>
-      <w:pPr>
-        <w:rPr>
-          <w:color w:val="FF0000"/>
-        </w:rPr>
-      </w:pPr>
-      <w:r>
-        <w:rPr>
-          <w:color w:val="FF0000"/>
-        </w:rPr>
-        <w:lastRenderedPageBreak/>
-        <w:t>Member C:</w:t>
-      </w:r>
-    </w:p>
-    <w:p>
-      <w:pPr>
-        <w:rPr>
-          <w:color w:val="FF0000"/>
-        </w:rPr>
-      </w:pPr>
-    </w:p>
-    <w:p>
-      <w:pPr>
-        <w:rPr>
-          <w:color w:val="FF0000"/>
-        </w:rPr>
-      </w:pPr>
+    <w:p/>
+    <w:p/>
+    <w:p/>
+    <w:p/>
+    <w:p/>
+    <w:p>
+      <w:pPr>
+        <w:rPr>
+          <w:b/>
+          <w:bCs/>
+        </w:rPr>
+      </w:pPr>
+      <w:r>
+        <w:rPr>
+          <w:b/>
+          <w:bCs/>
+        </w:rPr>
+        <w:t xml:space="preserve">Exercise </w:t>
+      </w:r>
+      <w:r>
+        <w:rPr>
+          <w:b/>
+          <w:bCs/>
+        </w:rPr>
+        <w:t>1d</w:t>
+      </w:r>
+      <w:r>
+        <w:rPr>
+          <w:b/>
+          <w:bCs/>
+        </w:rPr>
+        <w:t xml:space="preserve">: Creating a repository </w:t>
+      </w:r>
+      <w:r>
+        <w:rPr>
+          <w:b/>
+          <w:bCs/>
+        </w:rPr>
+        <w:tab/>
+      </w:r>
+      <w:r>
+        <w:rPr>
+          <w:b/>
+          <w:bCs/>
+        </w:rPr>
+        <w:tab/>
+      </w:r>
+      <w:r>
+        <w:rPr>
+          <w:b/>
+          <w:bCs/>
+        </w:rPr>
+        <w:tab/>
+      </w:r>
+      <w:r>
+        <w:rPr>
+          <w:b/>
+          <w:bCs/>
+        </w:rPr>
+        <w:tab/>
+      </w:r>
+      <w:r>
+        <w:rPr>
+          <w:b/>
+          <w:bCs/>
+        </w:rPr>
+        <w:tab/>
+      </w:r>
+      <w:r>
+        <w:rPr>
+          <w:b/>
+          <w:bCs/>
+        </w:rPr>
+        <w:tab/>
+        <w:t xml:space="preserve">      </w:t>
+      </w:r>
+      <w:r>
+        <w:rPr>
+          <w:b/>
+          <w:bCs/>
+        </w:rPr>
+        <w:tab/>
+        <w:t xml:space="preserve">    [1 mark]</w:t>
+      </w:r>
+    </w:p>
+    <w:p>
+      <w:r>
+        <w:t xml:space="preserve"> 1 screenshot of repository created in the organization on GitHub</w:t>
+      </w:r>
+    </w:p>
+    <w:p/>
+    <w:p>
       <w:r>
         <w:rPr>
           <w:noProof/>
         </w:rPr>
         <w:drawing>
-          <wp:inline distT="0" distB="0" distL="0" distR="0" wp14:anchorId="0D81253C" wp14:editId="11B5EEB4">
-            <wp:extent cx="1993392" cy="2221992"/>
-            <wp:effectExtent l="0" t="0" r="6985" b="6985"/>
-            <wp:docPr id="10" name="Picture 10"/>
+          <wp:inline distT="0" distB="0" distL="0" distR="0" wp14:anchorId="4C48E291" wp14:editId="7118A4C8">
+            <wp:extent cx="4566714" cy="2373982"/>
+            <wp:effectExtent l="0" t="0" r="5715" b="7620"/>
+            <wp:docPr id="7" name="Picture 7"/>
             <wp:cNvGraphicFramePr>
               <a:graphicFrameLocks xmlns:a="http://schemas.openxmlformats.org/drawingml/2006/main" noChangeAspect="1"/>
             </wp:cNvGraphicFramePr>
@@ -1084,383 +1393,6 @@
                   <pic:spPr>
                     <a:xfrm>
                       <a:off x="0" y="0"/>
-                      <a:ext cx="1993392" cy="2221992"/>
-                    </a:xfrm>
-                    <a:prstGeom prst="rect">
-                      <a:avLst/>
-                    </a:prstGeom>
-                  </pic:spPr>
-                </pic:pic>
-              </a:graphicData>
-            </a:graphic>
-          </wp:inline>
-        </w:drawing>
-      </w:r>
-    </w:p>
-    <w:p>
-      <w:pPr>
-        <w:rPr>
-          <w:color w:val="FF0000"/>
-        </w:rPr>
-      </w:pPr>
-    </w:p>
-    <w:p>
-      <w:pPr>
-        <w:rPr>
-          <w:color w:val="FF0000"/>
-        </w:rPr>
-      </w:pPr>
-      <w:r>
-        <w:rPr>
-          <w:color w:val="FF0000"/>
-        </w:rPr>
-        <w:t>Member D:</w:t>
-      </w:r>
-    </w:p>
-    <w:p/>
-    <w:p>
-      <w:r>
-        <w:rPr>
-          <w:noProof/>
-        </w:rPr>
-        <w:drawing>
-          <wp:inline distT="0" distB="0" distL="0" distR="0" wp14:anchorId="6A552854" wp14:editId="761BE77E">
-            <wp:extent cx="2402235" cy="3838353"/>
-            <wp:effectExtent l="0" t="0" r="0" b="0"/>
-            <wp:docPr id="16" name="Picture 16"/>
-            <wp:cNvGraphicFramePr>
-              <a:graphicFrameLocks xmlns:a="http://schemas.openxmlformats.org/drawingml/2006/main" noChangeAspect="1"/>
-            </wp:cNvGraphicFramePr>
-            <a:graphic xmlns:a="http://schemas.openxmlformats.org/drawingml/2006/main">
-              <a:graphicData uri="http://schemas.openxmlformats.org/drawingml/2006/picture">
-                <pic:pic xmlns:pic="http://schemas.openxmlformats.org/drawingml/2006/picture">
-                  <pic:nvPicPr>
-                    <pic:cNvPr id="1" name=""/>
-                    <pic:cNvPicPr/>
-                  </pic:nvPicPr>
-                  <pic:blipFill>
-                    <a:blip r:embed="rId13"/>
-                    <a:stretch>
-                      <a:fillRect/>
-                    </a:stretch>
-                  </pic:blipFill>
-                  <pic:spPr>
-                    <a:xfrm>
-                      <a:off x="0" y="0"/>
-                      <a:ext cx="2416062" cy="3860446"/>
-                    </a:xfrm>
-                    <a:prstGeom prst="rect">
-                      <a:avLst/>
-                    </a:prstGeom>
-                  </pic:spPr>
-                </pic:pic>
-              </a:graphicData>
-            </a:graphic>
-          </wp:inline>
-        </w:drawing>
-      </w:r>
-    </w:p>
-    <w:p/>
-    <w:p/>
-    <w:p/>
-    <w:p>
-      <w:pPr>
-        <w:rPr>
-          <w:b/>
-          <w:bCs/>
-        </w:rPr>
-      </w:pPr>
-      <w:r>
-        <w:rPr>
-          <w:b/>
-          <w:bCs/>
-        </w:rPr>
-        <w:t xml:space="preserve">Exercise </w:t>
-      </w:r>
-      <w:r>
-        <w:rPr>
-          <w:b/>
-          <w:bCs/>
-        </w:rPr>
-        <w:t>1b</w:t>
-      </w:r>
-      <w:r>
-        <w:rPr>
-          <w:b/>
-          <w:bCs/>
-        </w:rPr>
-        <w:t xml:space="preserve">: Creating an organization </w:t>
-      </w:r>
-      <w:r>
-        <w:rPr>
-          <w:b/>
-          <w:bCs/>
-        </w:rPr>
-        <w:tab/>
-      </w:r>
-      <w:r>
-        <w:rPr>
-          <w:b/>
-          <w:bCs/>
-        </w:rPr>
-        <w:tab/>
-      </w:r>
-      <w:r>
-        <w:rPr>
-          <w:b/>
-          <w:bCs/>
-        </w:rPr>
-        <w:tab/>
-      </w:r>
-      <w:r>
-        <w:rPr>
-          <w:b/>
-          <w:bCs/>
-        </w:rPr>
-        <w:tab/>
-      </w:r>
-      <w:r>
-        <w:rPr>
-          <w:b/>
-          <w:bCs/>
-        </w:rPr>
-        <w:tab/>
-      </w:r>
-      <w:r>
-        <w:rPr>
-          <w:b/>
-          <w:bCs/>
-        </w:rPr>
-        <w:tab/>
-      </w:r>
-      <w:r>
-        <w:rPr>
-          <w:b/>
-          <w:bCs/>
-        </w:rPr>
-        <w:t xml:space="preserve"> </w:t>
-      </w:r>
-      <w:proofErr w:type="gramStart"/>
-      <w:r>
-        <w:rPr>
-          <w:b/>
-          <w:bCs/>
-        </w:rPr>
-        <w:t xml:space="preserve">   </w:t>
-      </w:r>
-      <w:r>
-        <w:rPr>
-          <w:b/>
-          <w:bCs/>
-        </w:rPr>
-        <w:t>[</w:t>
-      </w:r>
-      <w:proofErr w:type="gramEnd"/>
-      <w:r>
-        <w:rPr>
-          <w:b/>
-          <w:bCs/>
-        </w:rPr>
-        <w:t>1 mark]</w:t>
-      </w:r>
-    </w:p>
-    <w:p>
-      <w:r>
-        <w:t xml:space="preserve">1 screenshot of organization created </w:t>
-      </w:r>
-      <w:r>
-        <w:t>with the</w:t>
-      </w:r>
-      <w:r>
-        <w:t xml:space="preserve"> members </w:t>
-      </w:r>
-      <w:r>
-        <w:t xml:space="preserve">(as owners) </w:t>
-      </w:r>
-      <w:r>
-        <w:t>on GitHub</w:t>
-      </w:r>
-    </w:p>
-    <w:p/>
-    <w:p>
-      <w:r>
-        <w:rPr>
-          <w:noProof/>
-        </w:rPr>
-        <w:lastRenderedPageBreak/>
-        <w:drawing>
-          <wp:inline distT="0" distB="0" distL="0" distR="0" wp14:anchorId="3989D3AB" wp14:editId="10BE5B52">
-            <wp:extent cx="3974733" cy="2198882"/>
-            <wp:effectExtent l="0" t="0" r="6985" b="0"/>
-            <wp:docPr id="6" name="Picture 6"/>
-            <wp:cNvGraphicFramePr>
-              <a:graphicFrameLocks xmlns:a="http://schemas.openxmlformats.org/drawingml/2006/main" noChangeAspect="1"/>
-            </wp:cNvGraphicFramePr>
-            <a:graphic xmlns:a="http://schemas.openxmlformats.org/drawingml/2006/main">
-              <a:graphicData uri="http://schemas.openxmlformats.org/drawingml/2006/picture">
-                <pic:pic xmlns:pic="http://schemas.openxmlformats.org/drawingml/2006/picture">
-                  <pic:nvPicPr>
-                    <pic:cNvPr id="1" name=""/>
-                    <pic:cNvPicPr/>
-                  </pic:nvPicPr>
-                  <pic:blipFill>
-                    <a:blip r:embed="rId14"/>
-                    <a:stretch>
-                      <a:fillRect/>
-                    </a:stretch>
-                  </pic:blipFill>
-                  <pic:spPr>
-                    <a:xfrm>
-                      <a:off x="0" y="0"/>
-                      <a:ext cx="3979615" cy="2201583"/>
-                    </a:xfrm>
-                    <a:prstGeom prst="rect">
-                      <a:avLst/>
-                    </a:prstGeom>
-                  </pic:spPr>
-                </pic:pic>
-              </a:graphicData>
-            </a:graphic>
-          </wp:inline>
-        </w:drawing>
-      </w:r>
-    </w:p>
-    <w:p/>
-    <w:p/>
-    <w:p/>
-    <w:p/>
-    <w:p/>
-    <w:p>
-      <w:pPr>
-        <w:rPr>
-          <w:b/>
-          <w:bCs/>
-        </w:rPr>
-      </w:pPr>
-      <w:r>
-        <w:rPr>
-          <w:b/>
-          <w:bCs/>
-        </w:rPr>
-        <w:t xml:space="preserve">Exercise </w:t>
-      </w:r>
-      <w:r>
-        <w:rPr>
-          <w:b/>
-          <w:bCs/>
-        </w:rPr>
-        <w:t>1d</w:t>
-      </w:r>
-      <w:r>
-        <w:rPr>
-          <w:b/>
-          <w:bCs/>
-        </w:rPr>
-        <w:t xml:space="preserve">: Creating a repository </w:t>
-      </w:r>
-      <w:r>
-        <w:rPr>
-          <w:b/>
-          <w:bCs/>
-        </w:rPr>
-        <w:tab/>
-      </w:r>
-      <w:r>
-        <w:rPr>
-          <w:b/>
-          <w:bCs/>
-        </w:rPr>
-        <w:tab/>
-      </w:r>
-      <w:r>
-        <w:rPr>
-          <w:b/>
-          <w:bCs/>
-        </w:rPr>
-        <w:tab/>
-      </w:r>
-      <w:r>
-        <w:rPr>
-          <w:b/>
-          <w:bCs/>
-        </w:rPr>
-        <w:tab/>
-      </w:r>
-      <w:r>
-        <w:rPr>
-          <w:b/>
-          <w:bCs/>
-        </w:rPr>
-        <w:tab/>
-      </w:r>
-      <w:r>
-        <w:rPr>
-          <w:b/>
-          <w:bCs/>
-        </w:rPr>
-        <w:tab/>
-        <w:t xml:space="preserve">      </w:t>
-      </w:r>
-      <w:r>
-        <w:rPr>
-          <w:b/>
-          <w:bCs/>
-        </w:rPr>
-        <w:tab/>
-        <w:t xml:space="preserve"> </w:t>
-      </w:r>
-      <w:proofErr w:type="gramStart"/>
-      <w:r>
-        <w:rPr>
-          <w:b/>
-          <w:bCs/>
-        </w:rPr>
-        <w:t xml:space="preserve">   [</w:t>
-      </w:r>
-      <w:proofErr w:type="gramEnd"/>
-      <w:r>
-        <w:rPr>
-          <w:b/>
-          <w:bCs/>
-        </w:rPr>
-        <w:t>1 mark]</w:t>
-      </w:r>
-    </w:p>
-    <w:p>
-      <w:r>
-        <w:t xml:space="preserve"> 1 screenshot of repository created in the organization on GitHub</w:t>
-      </w:r>
-    </w:p>
-    <w:p/>
-    <w:p>
-      <w:r>
-        <w:rPr>
-          <w:noProof/>
-        </w:rPr>
-        <w:drawing>
-          <wp:inline distT="0" distB="0" distL="0" distR="0" wp14:anchorId="4C48E291" wp14:editId="7118A4C8">
-            <wp:extent cx="4566714" cy="2373982"/>
-            <wp:effectExtent l="0" t="0" r="5715" b="7620"/>
-            <wp:docPr id="7" name="Picture 7"/>
-            <wp:cNvGraphicFramePr>
-              <a:graphicFrameLocks xmlns:a="http://schemas.openxmlformats.org/drawingml/2006/main" noChangeAspect="1"/>
-            </wp:cNvGraphicFramePr>
-            <a:graphic xmlns:a="http://schemas.openxmlformats.org/drawingml/2006/main">
-              <a:graphicData uri="http://schemas.openxmlformats.org/drawingml/2006/picture">
-                <pic:pic xmlns:pic="http://schemas.openxmlformats.org/drawingml/2006/picture">
-                  <pic:nvPicPr>
-                    <pic:cNvPr id="1" name=""/>
-                    <pic:cNvPicPr/>
-                  </pic:nvPicPr>
-                  <pic:blipFill>
-                    <a:blip r:embed="rId15"/>
-                    <a:stretch>
-                      <a:fillRect/>
-                    </a:stretch>
-                  </pic:blipFill>
-                  <pic:spPr>
-                    <a:xfrm>
-                      <a:off x="0" y="0"/>
                       <a:ext cx="4570781" cy="2376096"/>
                     </a:xfrm>
                     <a:prstGeom prst="rect">
@@ -1493,7 +1425,6 @@
           <w:bCs/>
         </w:rPr>
       </w:pPr>
-      <w:commentRangeStart w:id="2"/>
       <w:r>
         <w:rPr>
           <w:b/>
@@ -1542,21 +1473,7 @@
           <w:bCs/>
         </w:rPr>
         <w:tab/>
-        <w:t>[4 marks</w:t>
-      </w:r>
-      <w:commentRangeEnd w:id="2"/>
-      <w:r>
-        <w:rPr>
-          <w:rStyle w:val="CommentReference"/>
-        </w:rPr>
-        <w:commentReference w:id="2"/>
-      </w:r>
-      <w:r>
-        <w:rPr>
-          <w:b/>
-          <w:bCs/>
-        </w:rPr>
-        <w:t>]</w:t>
+        <w:t>[4 marks]</w:t>
       </w:r>
     </w:p>
     <w:p>
@@ -1564,9 +1481,6 @@
         <w:t xml:space="preserve">Screenshots from each team member </w:t>
       </w:r>
       <w:r>
-        <w:rPr>
-          <w:highlight w:val="yellow"/>
-        </w:rPr>
         <w:t>pulling, pushing and committing</w:t>
       </w:r>
       <w:r>
@@ -1625,7 +1539,7 @@
                     </pic:cNvPicPr>
                   </pic:nvPicPr>
                   <pic:blipFill>
-                    <a:blip r:embed="rId16">
+                    <a:blip r:embed="rId13">
                       <a:extLst>
                         <a:ext uri="{28A0092B-C50C-407E-A947-70E740481C1C}">
                           <a14:useLocalDpi xmlns:a14="http://schemas.microsoft.com/office/drawing/2010/main" val="0"/>
@@ -1659,10 +1573,19 @@
     </w:p>
     <w:p/>
     <w:p>
+      <w:pPr>
+        <w:rPr>
+          <w:color w:val="FF0000"/>
+        </w:rPr>
+      </w:pPr>
       <w:r>
         <w:t xml:space="preserve">Exercise 3: </w:t>
       </w:r>
-    </w:p>
+      <w:r>
+        <w:t>Committing and Pushing changes</w:t>
+      </w:r>
+    </w:p>
+    <w:p/>
     <w:p>
       <w:pPr>
         <w:rPr>
@@ -1682,20 +1605,6 @@
           <w:color w:val="FF0000"/>
         </w:rPr>
       </w:pPr>
-    </w:p>
-    <w:p>
-      <w:pPr>
-        <w:rPr>
-          <w:color w:val="FF0000"/>
-        </w:rPr>
-      </w:pPr>
-      <w:r>
-        <w:rPr>
-          <w:color w:val="FF0000"/>
-        </w:rPr>
-        <w:lastRenderedPageBreak/>
-        <w:t>committing and pushing changes</w:t>
-      </w:r>
     </w:p>
     <w:p>
       <w:pPr>
@@ -1723,7 +1632,7 @@
                     <pic:cNvPicPr/>
                   </pic:nvPicPr>
                   <pic:blipFill>
-                    <a:blip r:embed="rId17"/>
+                    <a:blip r:embed="rId14"/>
                     <a:stretch>
                       <a:fillRect/>
                     </a:stretch>
@@ -1952,26 +1861,6 @@
           <w:color w:val="FF0000"/>
         </w:rPr>
       </w:pPr>
-    </w:p>
-    <w:p>
-      <w:pPr>
-        <w:rPr>
-          <w:color w:val="FF0000"/>
-        </w:rPr>
-      </w:pPr>
-      <w:r>
-        <w:rPr>
-          <w:color w:val="FF0000"/>
-        </w:rPr>
-        <w:t>committing and pushing changes</w:t>
-      </w:r>
-    </w:p>
-    <w:p>
-      <w:pPr>
-        <w:rPr>
-          <w:color w:val="FF0000"/>
-        </w:rPr>
-      </w:pPr>
       <w:r>
         <w:rPr>
           <w:noProof/>
@@ -1995,7 +1884,7 @@
                     </pic:cNvPicPr>
                   </pic:nvPicPr>
                   <pic:blipFill>
-                    <a:blip r:embed="rId18">
+                    <a:blip r:embed="rId15">
                       <a:extLst>
                         <a:ext uri="{28A0092B-C50C-407E-A947-70E740481C1C}">
                           <a14:useLocalDpi xmlns:a14="http://schemas.microsoft.com/office/drawing/2010/main" val="0"/>
@@ -2034,13 +1923,113 @@
         </w:rPr>
       </w:pPr>
     </w:p>
-    <w:p/>
-    <w:p>
-      <w:r>
+    <w:p>
+      <w:pPr>
+        <w:rPr>
+          <w:color w:val="FF0000"/>
+        </w:rPr>
+      </w:pPr>
+      <w:proofErr w:type="spellStart"/>
+      <w:r>
+        <w:rPr>
+          <w:color w:val="FF0000"/>
+        </w:rPr>
+        <w:t>Member_D</w:t>
+      </w:r>
+      <w:proofErr w:type="spellEnd"/>
+    </w:p>
+    <w:p>
+      <w:pPr>
+        <w:rPr>
+          <w:noProof/>
+        </w:rPr>
+      </w:pPr>
+    </w:p>
+    <w:p>
+      <w:pPr>
+        <w:rPr>
+          <w:color w:val="FF0000"/>
+        </w:rPr>
+      </w:pPr>
+      <w:r>
+        <w:rPr>
+          <w:noProof/>
+        </w:rPr>
         <w:lastRenderedPageBreak/>
+        <w:drawing>
+          <wp:inline distT="0" distB="0" distL="0" distR="0" wp14:anchorId="1C048A2A" wp14:editId="3F55064A">
+            <wp:extent cx="2928497" cy="1623060"/>
+            <wp:effectExtent l="0" t="0" r="5715" b="0"/>
+            <wp:docPr id="14" name="Picture 14"/>
+            <wp:cNvGraphicFramePr>
+              <a:graphicFrameLocks xmlns:a="http://schemas.openxmlformats.org/drawingml/2006/main" noChangeAspect="1"/>
+            </wp:cNvGraphicFramePr>
+            <a:graphic xmlns:a="http://schemas.openxmlformats.org/drawingml/2006/main">
+              <a:graphicData uri="http://schemas.openxmlformats.org/drawingml/2006/picture">
+                <pic:pic xmlns:pic="http://schemas.openxmlformats.org/drawingml/2006/picture">
+                  <pic:nvPicPr>
+                    <pic:cNvPr id="0" name="Picture 1"/>
+                    <pic:cNvPicPr>
+                      <a:picLocks noChangeAspect="1" noChangeArrowheads="1"/>
+                    </pic:cNvPicPr>
+                  </pic:nvPicPr>
+                  <pic:blipFill rotWithShape="1">
+                    <a:blip r:embed="rId16" cstate="print">
+                      <a:extLst>
+                        <a:ext uri="{28A0092B-C50C-407E-A947-70E740481C1C}">
+                          <a14:useLocalDpi xmlns:a14="http://schemas.microsoft.com/office/drawing/2010/main" val="0"/>
+                        </a:ext>
+                      </a:extLst>
+                    </a:blip>
+                    <a:srcRect r="48862" b="46651"/>
+                    <a:stretch/>
+                  </pic:blipFill>
+                  <pic:spPr bwMode="auto">
+                    <a:xfrm>
+                      <a:off x="0" y="0"/>
+                      <a:ext cx="2929042" cy="1623362"/>
+                    </a:xfrm>
+                    <a:prstGeom prst="rect">
+                      <a:avLst/>
+                    </a:prstGeom>
+                    <a:noFill/>
+                    <a:ln>
+                      <a:noFill/>
+                    </a:ln>
+                    <a:extLst>
+                      <a:ext uri="{53640926-AAD7-44D8-BBD7-CCE9431645EC}">
+                        <a14:shadowObscured xmlns:a14="http://schemas.microsoft.com/office/drawing/2010/main"/>
+                      </a:ext>
+                    </a:extLst>
+                  </pic:spPr>
+                </pic:pic>
+              </a:graphicData>
+            </a:graphic>
+          </wp:inline>
+        </w:drawing>
+      </w:r>
+    </w:p>
+    <w:p/>
+    <w:p>
+      <w:pPr>
+        <w:rPr>
+          <w:color w:val="FF0000"/>
+        </w:rPr>
+      </w:pPr>
+      <w:r>
         <w:t>Exercise 4:</w:t>
       </w:r>
-    </w:p>
+      <w:r>
+        <w:t xml:space="preserve"> </w:t>
+      </w:r>
+      <w:r>
+        <w:t>P</w:t>
+      </w:r>
+      <w:r>
+        <w:t>ulling from master</w:t>
+      </w:r>
+    </w:p>
+    <w:p/>
     <w:p>
       <w:pPr>
         <w:rPr>
@@ -2052,26 +2041,6 @@
           <w:color w:val="FF0000"/>
         </w:rPr>
         <w:t>Member B:</w:t>
-      </w:r>
-    </w:p>
-    <w:p>
-      <w:pPr>
-        <w:rPr>
-          <w:color w:val="FF0000"/>
-        </w:rPr>
-      </w:pPr>
-    </w:p>
-    <w:p>
-      <w:pPr>
-        <w:rPr>
-          <w:color w:val="FF0000"/>
-        </w:rPr>
-      </w:pPr>
-      <w:r>
-        <w:rPr>
-          <w:color w:val="FF0000"/>
-        </w:rPr>
-        <w:t>pulling from master</w:t>
       </w:r>
     </w:p>
     <w:p>
@@ -2084,6 +2053,223 @@
             <wp:extent cx="5727700" cy="1054735"/>
             <wp:effectExtent l="0" t="0" r="6350" b="0"/>
             <wp:docPr id="2" name="Picture 2"/>
+            <wp:cNvGraphicFramePr>
+              <a:graphicFrameLocks xmlns:a="http://schemas.openxmlformats.org/drawingml/2006/main" noChangeAspect="1"/>
+            </wp:cNvGraphicFramePr>
+            <a:graphic xmlns:a="http://schemas.openxmlformats.org/drawingml/2006/main">
+              <a:graphicData uri="http://schemas.openxmlformats.org/drawingml/2006/picture">
+                <pic:pic xmlns:pic="http://schemas.openxmlformats.org/drawingml/2006/picture">
+                  <pic:nvPicPr>
+                    <pic:cNvPr id="1" name=""/>
+                    <pic:cNvPicPr/>
+                  </pic:nvPicPr>
+                  <pic:blipFill>
+                    <a:blip r:embed="rId17"/>
+                    <a:stretch>
+                      <a:fillRect/>
+                    </a:stretch>
+                  </pic:blipFill>
+                  <pic:spPr>
+                    <a:xfrm>
+                      <a:off x="0" y="0"/>
+                      <a:ext cx="5727700" cy="1054735"/>
+                    </a:xfrm>
+                    <a:prstGeom prst="rect">
+                      <a:avLst/>
+                    </a:prstGeom>
+                  </pic:spPr>
+                </pic:pic>
+              </a:graphicData>
+            </a:graphic>
+          </wp:inline>
+        </w:drawing>
+      </w:r>
+    </w:p>
+    <w:p/>
+    <w:p>
+      <w:pPr>
+        <w:rPr>
+          <w:color w:val="FF0000"/>
+        </w:rPr>
+      </w:pPr>
+      <w:r>
+        <w:rPr>
+          <w:color w:val="FF0000"/>
+        </w:rPr>
+        <w:t>Member C:</w:t>
+      </w:r>
+    </w:p>
+    <w:p>
+      <w:pPr>
+        <w:rPr>
+          <w:color w:val="FF0000"/>
+        </w:rPr>
+      </w:pPr>
+    </w:p>
+    <w:p>
+      <w:r>
+        <w:rPr>
+          <w:noProof/>
+        </w:rPr>
+        <w:drawing>
+          <wp:inline distT="0" distB="0" distL="0" distR="0" wp14:anchorId="78AAB9BA" wp14:editId="76687EAC">
+            <wp:extent cx="5727700" cy="1085850"/>
+            <wp:effectExtent l="0" t="0" r="6350" b="0"/>
+            <wp:docPr id="12" name="Picture 12"/>
+            <wp:cNvGraphicFramePr>
+              <a:graphicFrameLocks xmlns:a="http://schemas.openxmlformats.org/drawingml/2006/main" noChangeAspect="1"/>
+            </wp:cNvGraphicFramePr>
+            <a:graphic xmlns:a="http://schemas.openxmlformats.org/drawingml/2006/main">
+              <a:graphicData uri="http://schemas.openxmlformats.org/drawingml/2006/picture">
+                <pic:pic xmlns:pic="http://schemas.openxmlformats.org/drawingml/2006/picture">
+                  <pic:nvPicPr>
+                    <pic:cNvPr id="1" name=""/>
+                    <pic:cNvPicPr/>
+                  </pic:nvPicPr>
+                  <pic:blipFill>
+                    <a:blip r:embed="rId18"/>
+                    <a:stretch>
+                      <a:fillRect/>
+                    </a:stretch>
+                  </pic:blipFill>
+                  <pic:spPr>
+                    <a:xfrm>
+                      <a:off x="0" y="0"/>
+                      <a:ext cx="5727700" cy="1085850"/>
+                    </a:xfrm>
+                    <a:prstGeom prst="rect">
+                      <a:avLst/>
+                    </a:prstGeom>
+                  </pic:spPr>
+                </pic:pic>
+              </a:graphicData>
+            </a:graphic>
+          </wp:inline>
+        </w:drawing>
+      </w:r>
+    </w:p>
+    <w:p/>
+    <w:p>
+      <w:r>
+        <w:t>Member D:</w:t>
+      </w:r>
+    </w:p>
+    <w:p>
+      <w:bookmarkStart w:id="0" w:name="_GoBack"/>
+      <w:bookmarkEnd w:id="0"/>
+    </w:p>
+    <w:p/>
+    <w:p>
+      <w:pPr>
+        <w:rPr>
+          <w:b/>
+          <w:bCs/>
+        </w:rPr>
+      </w:pPr>
+      <w:r>
+        <w:rPr>
+          <w:b/>
+          <w:bCs/>
+        </w:rPr>
+        <w:t xml:space="preserve">Exercise </w:t>
+      </w:r>
+      <w:r>
+        <w:rPr>
+          <w:b/>
+          <w:bCs/>
+        </w:rPr>
+        <w:t>5</w:t>
+      </w:r>
+      <w:r>
+        <w:rPr>
+          <w:b/>
+          <w:bCs/>
+        </w:rPr>
+        <w:t xml:space="preserve">: </w:t>
+      </w:r>
+      <w:r>
+        <w:rPr>
+          <w:b/>
+          <w:bCs/>
+        </w:rPr>
+        <w:t>R</w:t>
+      </w:r>
+      <w:r>
+        <w:rPr>
+          <w:b/>
+          <w:bCs/>
+        </w:rPr>
+        <w:t>eporting issues on GitHub</w:t>
+      </w:r>
+      <w:r>
+        <w:rPr>
+          <w:b/>
+          <w:bCs/>
+        </w:rPr>
+        <w:tab/>
+      </w:r>
+      <w:r>
+        <w:rPr>
+          <w:b/>
+          <w:bCs/>
+        </w:rPr>
+        <w:tab/>
+      </w:r>
+      <w:r>
+        <w:rPr>
+          <w:b/>
+          <w:bCs/>
+        </w:rPr>
+        <w:tab/>
+      </w:r>
+      <w:r>
+        <w:rPr>
+          <w:b/>
+          <w:bCs/>
+        </w:rPr>
+        <w:tab/>
+      </w:r>
+      <w:r>
+        <w:rPr>
+          <w:b/>
+          <w:bCs/>
+        </w:rPr>
+        <w:tab/>
+      </w:r>
+      <w:r>
+        <w:rPr>
+          <w:b/>
+          <w:bCs/>
+        </w:rPr>
+        <w:tab/>
+        <w:t>[2 marks]</w:t>
+      </w:r>
+    </w:p>
+    <w:p>
+      <w:r>
+        <w:t>Screenshot</w:t>
+      </w:r>
+      <w:r>
+        <w:t>s</w:t>
+      </w:r>
+      <w:r>
+        <w:t xml:space="preserve"> from GitHub showing issues reported</w:t>
+      </w:r>
+      <w:r>
+        <w:t xml:space="preserve"> from all team members</w:t>
+      </w:r>
+    </w:p>
+    <w:p/>
+    <w:p>
+      <w:r>
+        <w:rPr>
+          <w:noProof/>
+        </w:rPr>
+        <w:drawing>
+          <wp:inline distT="0" distB="0" distL="0" distR="0" wp14:anchorId="49A5A06A" wp14:editId="2C44ABBD">
+            <wp:extent cx="5727700" cy="2043430"/>
+            <wp:effectExtent l="0" t="0" r="6350" b="0"/>
+            <wp:docPr id="3" name="Picture 3"/>
             <wp:cNvGraphicFramePr>
               <a:graphicFrameLocks xmlns:a="http://schemas.openxmlformats.org/drawingml/2006/main" noChangeAspect="1"/>
             </wp:cNvGraphicFramePr>
@@ -2103,344 +2289,6 @@
                   <pic:spPr>
                     <a:xfrm>
                       <a:off x="0" y="0"/>
-                      <a:ext cx="5727700" cy="1054735"/>
-                    </a:xfrm>
-                    <a:prstGeom prst="rect">
-                      <a:avLst/>
-                    </a:prstGeom>
-                  </pic:spPr>
-                </pic:pic>
-              </a:graphicData>
-            </a:graphic>
-          </wp:inline>
-        </w:drawing>
-      </w:r>
-    </w:p>
-    <w:p/>
-    <w:p>
-      <w:pPr>
-        <w:rPr>
-          <w:color w:val="FF0000"/>
-        </w:rPr>
-      </w:pPr>
-      <w:r>
-        <w:rPr>
-          <w:color w:val="FF0000"/>
-        </w:rPr>
-        <w:t>Member C:</w:t>
-      </w:r>
-    </w:p>
-    <w:p>
-      <w:pPr>
-        <w:rPr>
-          <w:color w:val="FF0000"/>
-        </w:rPr>
-      </w:pPr>
-    </w:p>
-    <w:p>
-      <w:pPr>
-        <w:rPr>
-          <w:color w:val="FF0000"/>
-        </w:rPr>
-      </w:pPr>
-      <w:r>
-        <w:rPr>
-          <w:color w:val="FF0000"/>
-        </w:rPr>
-        <w:t>Pulling from master</w:t>
-      </w:r>
-    </w:p>
-    <w:p>
-      <w:r>
-        <w:rPr>
-          <w:noProof/>
-        </w:rPr>
-        <w:drawing>
-          <wp:inline distT="0" distB="0" distL="0" distR="0" wp14:anchorId="78AAB9BA" wp14:editId="76687EAC">
-            <wp:extent cx="5727700" cy="1085850"/>
-            <wp:effectExtent l="0" t="0" r="6350" b="0"/>
-            <wp:docPr id="12" name="Picture 12"/>
-            <wp:cNvGraphicFramePr>
-              <a:graphicFrameLocks xmlns:a="http://schemas.openxmlformats.org/drawingml/2006/main" noChangeAspect="1"/>
-            </wp:cNvGraphicFramePr>
-            <a:graphic xmlns:a="http://schemas.openxmlformats.org/drawingml/2006/main">
-              <a:graphicData uri="http://schemas.openxmlformats.org/drawingml/2006/picture">
-                <pic:pic xmlns:pic="http://schemas.openxmlformats.org/drawingml/2006/picture">
-                  <pic:nvPicPr>
-                    <pic:cNvPr id="1" name=""/>
-                    <pic:cNvPicPr/>
-                  </pic:nvPicPr>
-                  <pic:blipFill>
-                    <a:blip r:embed="rId20"/>
-                    <a:stretch>
-                      <a:fillRect/>
-                    </a:stretch>
-                  </pic:blipFill>
-                  <pic:spPr>
-                    <a:xfrm>
-                      <a:off x="0" y="0"/>
-                      <a:ext cx="5727700" cy="1085850"/>
-                    </a:xfrm>
-                    <a:prstGeom prst="rect">
-                      <a:avLst/>
-                    </a:prstGeom>
-                  </pic:spPr>
-                </pic:pic>
-              </a:graphicData>
-            </a:graphic>
-          </wp:inline>
-        </w:drawing>
-      </w:r>
-    </w:p>
-    <w:p/>
-    <w:p>
-      <w:r>
-        <w:t>Member D:</w:t>
-      </w:r>
-      <w:bookmarkStart w:id="3" w:name="_GoBack"/>
-      <w:bookmarkEnd w:id="3"/>
-    </w:p>
-    <w:p>
-      <w:r>
-        <w:rPr>
-          <w:noProof/>
-        </w:rPr>
-        <w:lastRenderedPageBreak/>
-        <w:drawing>
-          <wp:inline distT="0" distB="0" distL="0" distR="0" wp14:anchorId="79FEA06A" wp14:editId="3606155F">
-            <wp:extent cx="5727700" cy="3042920"/>
-            <wp:effectExtent l="0" t="0" r="6350" b="5080"/>
-            <wp:docPr id="15" name="Picture 15"/>
-            <wp:cNvGraphicFramePr>
-              <a:graphicFrameLocks xmlns:a="http://schemas.openxmlformats.org/drawingml/2006/main" noChangeAspect="1"/>
-            </wp:cNvGraphicFramePr>
-            <a:graphic xmlns:a="http://schemas.openxmlformats.org/drawingml/2006/main">
-              <a:graphicData uri="http://schemas.openxmlformats.org/drawingml/2006/picture">
-                <pic:pic xmlns:pic="http://schemas.openxmlformats.org/drawingml/2006/picture">
-                  <pic:nvPicPr>
-                    <pic:cNvPr id="0" name="Picture 2"/>
-                    <pic:cNvPicPr>
-                      <a:picLocks noChangeAspect="1" noChangeArrowheads="1"/>
-                    </pic:cNvPicPr>
-                  </pic:nvPicPr>
-                  <pic:blipFill>
-                    <a:blip r:embed="rId21" cstate="print">
-                      <a:extLst>
-                        <a:ext uri="{28A0092B-C50C-407E-A947-70E740481C1C}">
-                          <a14:useLocalDpi xmlns:a14="http://schemas.microsoft.com/office/drawing/2010/main" val="0"/>
-                        </a:ext>
-                      </a:extLst>
-                    </a:blip>
-                    <a:srcRect/>
-                    <a:stretch>
-                      <a:fillRect/>
-                    </a:stretch>
-                  </pic:blipFill>
-                  <pic:spPr bwMode="auto">
-                    <a:xfrm>
-                      <a:off x="0" y="0"/>
-                      <a:ext cx="5727700" cy="3042920"/>
-                    </a:xfrm>
-                    <a:prstGeom prst="rect">
-                      <a:avLst/>
-                    </a:prstGeom>
-                    <a:noFill/>
-                    <a:ln>
-                      <a:noFill/>
-                    </a:ln>
-                  </pic:spPr>
-                </pic:pic>
-              </a:graphicData>
-            </a:graphic>
-          </wp:inline>
-        </w:drawing>
-      </w:r>
-      <w:r>
-        <w:rPr>
-          <w:noProof/>
-        </w:rPr>
-        <w:drawing>
-          <wp:inline distT="0" distB="0" distL="0" distR="0" wp14:anchorId="385D039C" wp14:editId="04941EBC">
-            <wp:extent cx="5727700" cy="3042920"/>
-            <wp:effectExtent l="0" t="0" r="6350" b="5080"/>
-            <wp:docPr id="14" name="Picture 14"/>
-            <wp:cNvGraphicFramePr>
-              <a:graphicFrameLocks xmlns:a="http://schemas.openxmlformats.org/drawingml/2006/main" noChangeAspect="1"/>
-            </wp:cNvGraphicFramePr>
-            <a:graphic xmlns:a="http://schemas.openxmlformats.org/drawingml/2006/main">
-              <a:graphicData uri="http://schemas.openxmlformats.org/drawingml/2006/picture">
-                <pic:pic xmlns:pic="http://schemas.openxmlformats.org/drawingml/2006/picture">
-                  <pic:nvPicPr>
-                    <pic:cNvPr id="0" name="Picture 1"/>
-                    <pic:cNvPicPr>
-                      <a:picLocks noChangeAspect="1" noChangeArrowheads="1"/>
-                    </pic:cNvPicPr>
-                  </pic:nvPicPr>
-                  <pic:blipFill>
-                    <a:blip r:embed="rId22" cstate="print">
-                      <a:extLst>
-                        <a:ext uri="{28A0092B-C50C-407E-A947-70E740481C1C}">
-                          <a14:useLocalDpi xmlns:a14="http://schemas.microsoft.com/office/drawing/2010/main" val="0"/>
-                        </a:ext>
-                      </a:extLst>
-                    </a:blip>
-                    <a:srcRect/>
-                    <a:stretch>
-                      <a:fillRect/>
-                    </a:stretch>
-                  </pic:blipFill>
-                  <pic:spPr bwMode="auto">
-                    <a:xfrm>
-                      <a:off x="0" y="0"/>
-                      <a:ext cx="5727700" cy="3042920"/>
-                    </a:xfrm>
-                    <a:prstGeom prst="rect">
-                      <a:avLst/>
-                    </a:prstGeom>
-                    <a:noFill/>
-                    <a:ln>
-                      <a:noFill/>
-                    </a:ln>
-                  </pic:spPr>
-                </pic:pic>
-              </a:graphicData>
-            </a:graphic>
-          </wp:inline>
-        </w:drawing>
-      </w:r>
-    </w:p>
-    <w:p/>
-    <w:p>
-      <w:pPr>
-        <w:rPr>
-          <w:b/>
-          <w:bCs/>
-        </w:rPr>
-      </w:pPr>
-      <w:r>
-        <w:rPr>
-          <w:b/>
-          <w:bCs/>
-        </w:rPr>
-        <w:t xml:space="preserve">Exercise </w:t>
-      </w:r>
-      <w:r>
-        <w:rPr>
-          <w:b/>
-          <w:bCs/>
-        </w:rPr>
-        <w:t>5</w:t>
-      </w:r>
-      <w:r>
-        <w:rPr>
-          <w:b/>
-          <w:bCs/>
-        </w:rPr>
-        <w:t xml:space="preserve">: </w:t>
-      </w:r>
-      <w:r>
-        <w:rPr>
-          <w:b/>
-          <w:bCs/>
-        </w:rPr>
-        <w:t>R</w:t>
-      </w:r>
-      <w:r>
-        <w:rPr>
-          <w:b/>
-          <w:bCs/>
-        </w:rPr>
-        <w:t>eporting issues on GitHub</w:t>
-      </w:r>
-      <w:r>
-        <w:rPr>
-          <w:b/>
-          <w:bCs/>
-        </w:rPr>
-        <w:tab/>
-      </w:r>
-      <w:r>
-        <w:rPr>
-          <w:b/>
-          <w:bCs/>
-        </w:rPr>
-        <w:tab/>
-      </w:r>
-      <w:r>
-        <w:rPr>
-          <w:b/>
-          <w:bCs/>
-        </w:rPr>
-        <w:tab/>
-      </w:r>
-      <w:r>
-        <w:rPr>
-          <w:b/>
-          <w:bCs/>
-        </w:rPr>
-        <w:tab/>
-      </w:r>
-      <w:r>
-        <w:rPr>
-          <w:b/>
-          <w:bCs/>
-        </w:rPr>
-        <w:tab/>
-      </w:r>
-      <w:r>
-        <w:rPr>
-          <w:b/>
-          <w:bCs/>
-        </w:rPr>
-        <w:tab/>
-        <w:t>[2 marks]</w:t>
-      </w:r>
-    </w:p>
-    <w:p>
-      <w:r>
-        <w:t>Screenshot</w:t>
-      </w:r>
-      <w:r>
-        <w:t>s</w:t>
-      </w:r>
-      <w:r>
-        <w:t xml:space="preserve"> from GitHub showing issues reported</w:t>
-      </w:r>
-      <w:r>
-        <w:t xml:space="preserve"> from all team members</w:t>
-      </w:r>
-    </w:p>
-    <w:p/>
-    <w:p>
-      <w:r>
-        <w:rPr>
-          <w:noProof/>
-        </w:rPr>
-        <w:lastRenderedPageBreak/>
-        <w:drawing>
-          <wp:inline distT="0" distB="0" distL="0" distR="0" wp14:anchorId="49A5A06A" wp14:editId="2C44ABBD">
-            <wp:extent cx="5727700" cy="2043430"/>
-            <wp:effectExtent l="0" t="0" r="6350" b="0"/>
-            <wp:docPr id="3" name="Picture 3"/>
-            <wp:cNvGraphicFramePr>
-              <a:graphicFrameLocks xmlns:a="http://schemas.openxmlformats.org/drawingml/2006/main" noChangeAspect="1"/>
-            </wp:cNvGraphicFramePr>
-            <a:graphic xmlns:a="http://schemas.openxmlformats.org/drawingml/2006/main">
-              <a:graphicData uri="http://schemas.openxmlformats.org/drawingml/2006/picture">
-                <pic:pic xmlns:pic="http://schemas.openxmlformats.org/drawingml/2006/picture">
-                  <pic:nvPicPr>
-                    <pic:cNvPr id="1" name=""/>
-                    <pic:cNvPicPr/>
-                  </pic:nvPicPr>
-                  <pic:blipFill>
-                    <a:blip r:embed="rId23"/>
-                    <a:stretch>
-                      <a:fillRect/>
-                    </a:stretch>
-                  </pic:blipFill>
-                  <pic:spPr>
-                    <a:xfrm>
-                      <a:off x="0" y="0"/>
                       <a:ext cx="5727700" cy="2043430"/>
                     </a:xfrm>
                     <a:prstGeom prst="rect">
@@ -2459,6 +2307,7 @@
         <w:rPr>
           <w:noProof/>
         </w:rPr>
+        <w:lastRenderedPageBreak/>
         <w:drawing>
           <wp:inline distT="0" distB="0" distL="0" distR="0" wp14:anchorId="1DD0440E" wp14:editId="59CF8834">
             <wp:extent cx="5722620" cy="4617720"/>
@@ -2477,7 +2326,7 @@
                     </pic:cNvPicPr>
                   </pic:nvPicPr>
                   <pic:blipFill>
-                    <a:blip r:embed="rId24">
+                    <a:blip r:embed="rId20">
                       <a:extLst>
                         <a:ext uri="{28A0092B-C50C-407E-A947-70E740481C1C}">
                           <a14:useLocalDpi xmlns:a14="http://schemas.microsoft.com/office/drawing/2010/main" val="0"/>
@@ -2520,7 +2369,6 @@
         <w:rPr>
           <w:noProof/>
         </w:rPr>
-        <w:lastRenderedPageBreak/>
         <w:drawing>
           <wp:inline distT="0" distB="0" distL="0" distR="0" wp14:anchorId="7B29A38D" wp14:editId="7C1D0F62">
             <wp:extent cx="5727700" cy="2637790"/>
@@ -2537,7 +2385,7 @@
                     <pic:cNvPicPr/>
                   </pic:nvPicPr>
                   <pic:blipFill>
-                    <a:blip r:embed="rId25"/>
+                    <a:blip r:embed="rId21"/>
                     <a:stretch>
                       <a:fillRect/>
                     </a:stretch>
@@ -2559,8 +2407,8 @@
       </w:r>
     </w:p>
     <w:sectPr>
-      <w:footerReference w:type="even" r:id="rId26"/>
-      <w:footerReference w:type="default" r:id="rId27"/>
+      <w:footerReference w:type="even" r:id="rId22"/>
+      <w:footerReference w:type="default" r:id="rId23"/>
       <w:pgSz w:w="11900" w:h="16840"/>
       <w:pgMar w:top="1440" w:right="1440" w:bottom="1440" w:left="1440" w:header="708" w:footer="708" w:gutter="0"/>
       <w:cols w:space="708"/>
@@ -2569,103 +2417,6 @@
     </w:sectPr>
   </w:body>
 </w:document>
-</file>
-
-<file path=word/comments.xml><?xml version="1.0" encoding="utf-8"?>
-<w:comments xmlns:wpc="http://schemas.microsoft.com/office/word/2010/wordprocessingCanvas" xmlns:cx="http://schemas.microsoft.com/office/drawing/2014/chartex" xmlns:cx1="http://schemas.microsoft.com/office/drawing/2015/9/8/chartex" xmlns:cx2="http://schemas.microsoft.com/office/drawing/2015/10/21/chartex" xmlns:cx3="http://schemas.microsoft.com/office/drawing/2016/5/9/chartex" xmlns:cx4="http://schemas.microsoft.com/office/drawing/2016/5/10/chartex" xmlns:cx5="http://schemas.microsoft.com/office/drawing/2016/5/11/chartex" xmlns:cx6="http://schemas.microsoft.com/office/drawing/2016/5/12/chartex" xmlns:cx7="http://schemas.microsoft.com/office/drawing/2016/5/13/chartex" xmlns:cx8="http://schemas.microsoft.com/office/drawing/2016/5/14/chartex" xmlns:mc="http://schemas.openxmlformats.org/markup-compatibility/2006" xmlns:aink="http://schemas.microsoft.com/office/drawing/2016/ink" xmlns:am3d="http://schemas.microsoft.com/office/drawing/2017/model3d" xmlns:o="urn:schemas-microsoft-com:office:office" xmlns:r="http://schemas.openxmlformats.org/officeDocument/2006/relationships" xmlns:m="http://schemas.openxmlformats.org/officeDocument/2006/math" xmlns:v="urn:schemas-microsoft-com:vml" xmlns:wp14="http://schemas.microsoft.com/office/word/2010/wordprocessingDrawing" xmlns:wp="http://schemas.openxmlformats.org/drawingml/2006/wordprocessingDrawing" xmlns:w10="urn:schemas-microsoft-com:office:word" xmlns:w="http://schemas.openxmlformats.org/wordprocessingml/2006/main" xmlns:w14="http://schemas.microsoft.com/office/word/2010/wordml" xmlns:w15="http://schemas.microsoft.com/office/word/2012/wordml" xmlns:w16cid="http://schemas.microsoft.com/office/word/2016/wordml/cid" xmlns:w16se="http://schemas.microsoft.com/office/word/2015/wordml/symex" xmlns:wpg="http://schemas.microsoft.com/office/word/2010/wordprocessingGroup" xmlns:wpi="http://schemas.microsoft.com/office/word/2010/wordprocessingInk" xmlns:wne="http://schemas.microsoft.com/office/word/2006/wordml" xmlns:wps="http://schemas.microsoft.com/office/word/2010/wordprocessingShape" mc:Ignorable="w14 w15 w16se w16cid wp14">
-  <w:comment w:id="0" w:author="priyanka prakash chand" w:date="2020-02-07T16:51:00Z" w:initials="ppc">
-    <w:p>
-      <w:pPr>
-        <w:pStyle w:val="CommentText"/>
-      </w:pPr>
-      <w:r>
-        <w:rPr>
-          <w:rStyle w:val="CommentReference"/>
-        </w:rPr>
-        <w:annotationRef/>
-      </w:r>
-      <w:r>
-        <w:t>update names and ids</w:t>
-      </w:r>
-    </w:p>
-    <w:p>
-      <w:pPr>
-        <w:pStyle w:val="CommentText"/>
-      </w:pPr>
-    </w:p>
-  </w:comment>
-  <w:comment w:id="1" w:author="priyanka prakash chand" w:date="2020-02-07T16:51:00Z" w:initials="ppc">
-    <w:p>
-      <w:pPr>
-        <w:pStyle w:val="CommentText"/>
-      </w:pPr>
-      <w:r>
-        <w:rPr>
-          <w:rStyle w:val="CommentReference"/>
-        </w:rPr>
-        <w:annotationRef/>
-      </w:r>
-      <w:proofErr w:type="gramStart"/>
-      <w:r>
-        <w:t>Every one</w:t>
-      </w:r>
-      <w:proofErr w:type="gramEnd"/>
-      <w:r>
-        <w:t xml:space="preserve"> please place a screenshot of your accounts</w:t>
-      </w:r>
-    </w:p>
-    <w:p>
-      <w:pPr>
-        <w:pStyle w:val="CommentText"/>
-      </w:pPr>
-    </w:p>
-  </w:comment>
-  <w:comment w:id="2" w:author="priyanka prakash chand" w:date="2020-02-07T16:52:00Z" w:initials="ppc">
-    <w:p>
-      <w:pPr>
-        <w:pStyle w:val="CommentText"/>
-      </w:pPr>
-      <w:r>
-        <w:rPr>
-          <w:rStyle w:val="CommentReference"/>
-        </w:rPr>
-        <w:annotationRef/>
-      </w:r>
-      <w:r>
-        <w:t xml:space="preserve">here onwards for member </w:t>
-      </w:r>
-      <w:proofErr w:type="spellStart"/>
-      <w:r>
-        <w:t>bcand</w:t>
-      </w:r>
-      <w:proofErr w:type="spellEnd"/>
-      <w:r>
-        <w:t xml:space="preserve"> d</w:t>
-      </w:r>
-    </w:p>
-    <w:p>
-      <w:pPr>
-        <w:pStyle w:val="CommentText"/>
-      </w:pPr>
-    </w:p>
-  </w:comment>
-</w:comments>
-</file>
-
-<file path=word/commentsExtended.xml><?xml version="1.0" encoding="utf-8"?>
-<w15:commentsEx xmlns:wpc="http://schemas.microsoft.com/office/word/2010/wordprocessingCanvas" xmlns:cx="http://schemas.microsoft.com/office/drawing/2014/chartex" xmlns:cx1="http://schemas.microsoft.com/office/drawing/2015/9/8/chartex" xmlns:cx2="http://schemas.microsoft.com/office/drawing/2015/10/21/chartex" xmlns:cx3="http://schemas.microsoft.com/office/drawing/2016/5/9/chartex" xmlns:cx4="http://schemas.microsoft.com/office/drawing/2016/5/10/chartex" xmlns:cx5="http://schemas.microsoft.com/office/drawing/2016/5/11/chartex" xmlns:cx6="http://schemas.microsoft.com/office/drawing/2016/5/12/chartex" xmlns:cx7="http://schemas.microsoft.com/office/drawing/2016/5/13/chartex" xmlns:cx8="http://schemas.microsoft.com/office/drawing/2016/5/14/chartex" xmlns:mc="http://schemas.openxmlformats.org/markup-compatibility/2006" xmlns:aink="http://schemas.microsoft.com/office/drawing/2016/ink" xmlns:am3d="http://schemas.microsoft.com/office/drawing/2017/model3d" xmlns:o="urn:schemas-microsoft-com:office:office" xmlns:r="http://schemas.openxmlformats.org/officeDocument/2006/relationships" xmlns:m="http://schemas.openxmlformats.org/officeDocument/2006/math" xmlns:v="urn:schemas-microsoft-com:vml" xmlns:wp14="http://schemas.microsoft.com/office/word/2010/wordprocessingDrawing" xmlns:wp="http://schemas.openxmlformats.org/drawingml/2006/wordprocessingDrawing" xmlns:w10="urn:schemas-microsoft-com:office:word" xmlns:w="http://schemas.openxmlformats.org/wordprocessingml/2006/main" xmlns:w14="http://schemas.microsoft.com/office/word/2010/wordml" xmlns:w15="http://schemas.microsoft.com/office/word/2012/wordml" xmlns:w16cid="http://schemas.microsoft.com/office/word/2016/wordml/cid" xmlns:w16se="http://schemas.microsoft.com/office/word/2015/wordml/symex" xmlns:wpg="http://schemas.microsoft.com/office/word/2010/wordprocessingGroup" xmlns:wpi="http://schemas.microsoft.com/office/word/2010/wordprocessingInk" xmlns:wne="http://schemas.microsoft.com/office/word/2006/wordml" xmlns:wps="http://schemas.microsoft.com/office/word/2010/wordprocessingShape" mc:Ignorable="w14 w15 w16se w16cid wp14">
-  <w15:commentEx w15:paraId="57C74327" w15:done="0"/>
-  <w15:commentEx w15:paraId="1F10FBD0" w15:done="0"/>
-  <w15:commentEx w15:paraId="4137F7F1" w15:done="0"/>
-</w15:commentsEx>
-</file>
-
-<file path=word/commentsIds.xml><?xml version="1.0" encoding="utf-8"?>
-<w16cid:commentsIds xmlns:wpc="http://schemas.microsoft.com/office/word/2010/wordprocessingCanvas" xmlns:cx="http://schemas.microsoft.com/office/drawing/2014/chartex" xmlns:cx1="http://schemas.microsoft.com/office/drawing/2015/9/8/chartex" xmlns:cx2="http://schemas.microsoft.com/office/drawing/2015/10/21/chartex" xmlns:cx3="http://schemas.microsoft.com/office/drawing/2016/5/9/chartex" xmlns:cx4="http://schemas.microsoft.com/office/drawing/2016/5/10/chartex" xmlns:cx5="http://schemas.microsoft.com/office/drawing/2016/5/11/chartex" xmlns:cx6="http://schemas.microsoft.com/office/drawing/2016/5/12/chartex" xmlns:cx7="http://schemas.microsoft.com/office/drawing/2016/5/13/chartex" xmlns:cx8="http://schemas.microsoft.com/office/drawing/2016/5/14/chartex" xmlns:mc="http://schemas.openxmlformats.org/markup-compatibility/2006" xmlns:aink="http://schemas.microsoft.com/office/drawing/2016/ink" xmlns:am3d="http://schemas.microsoft.com/office/drawing/2017/model3d" xmlns:o="urn:schemas-microsoft-com:office:office" xmlns:r="http://schemas.openxmlformats.org/officeDocument/2006/relationships" xmlns:m="http://schemas.openxmlformats.org/officeDocument/2006/math" xmlns:v="urn:schemas-microsoft-com:vml" xmlns:wp14="http://schemas.microsoft.com/office/word/2010/wordprocessingDrawing" xmlns:wp="http://schemas.openxmlformats.org/drawingml/2006/wordprocessingDrawing" xmlns:w10="urn:schemas-microsoft-com:office:word" xmlns:w="http://schemas.openxmlformats.org/wordprocessingml/2006/main" xmlns:w14="http://schemas.microsoft.com/office/word/2010/wordml" xmlns:w15="http://schemas.microsoft.com/office/word/2012/wordml" xmlns:w16cid="http://schemas.microsoft.com/office/word/2016/wordml/cid" xmlns:w16se="http://schemas.microsoft.com/office/word/2015/wordml/symex" xmlns:wpg="http://schemas.microsoft.com/office/word/2010/wordprocessingGroup" xmlns:wpi="http://schemas.microsoft.com/office/word/2010/wordprocessingInk" xmlns:wne="http://schemas.microsoft.com/office/word/2006/wordml" xmlns:wps="http://schemas.microsoft.com/office/word/2010/wordprocessingShape" mc:Ignorable="w14 w15 w16se w16cid wp14">
-  <w16cid:commentId w16cid:paraId="57C74327" w16cid:durableId="21E81420"/>
-  <w16cid:commentId w16cid:paraId="1F10FBD0" w16cid:durableId="21E81408"/>
-  <w16cid:commentId w16cid:paraId="4137F7F1" w16cid:durableId="21E81435"/>
-</w16cid:commentsIds>
 </file>
 
 <file path=word/endnotes.xml><?xml version="1.0" encoding="utf-8"?>
@@ -3068,14 +2819,6 @@
     <w:abstractNumId w:val="0"/>
   </w:num>
 </w:numbering>
-</file>
-
-<file path=word/people.xml><?xml version="1.0" encoding="utf-8"?>
-<w15:people xmlns:wpc="http://schemas.microsoft.com/office/word/2010/wordprocessingCanvas" xmlns:cx="http://schemas.microsoft.com/office/drawing/2014/chartex" xmlns:cx1="http://schemas.microsoft.com/office/drawing/2015/9/8/chartex" xmlns:cx2="http://schemas.microsoft.com/office/drawing/2015/10/21/chartex" xmlns:cx3="http://schemas.microsoft.com/office/drawing/2016/5/9/chartex" xmlns:cx4="http://schemas.microsoft.com/office/drawing/2016/5/10/chartex" xmlns:cx5="http://schemas.microsoft.com/office/drawing/2016/5/11/chartex" xmlns:cx6="http://schemas.microsoft.com/office/drawing/2016/5/12/chartex" xmlns:cx7="http://schemas.microsoft.com/office/drawing/2016/5/13/chartex" xmlns:cx8="http://schemas.microsoft.com/office/drawing/2016/5/14/chartex" xmlns:mc="http://schemas.openxmlformats.org/markup-compatibility/2006" xmlns:aink="http://schemas.microsoft.com/office/drawing/2016/ink" xmlns:am3d="http://schemas.microsoft.com/office/drawing/2017/model3d" xmlns:o="urn:schemas-microsoft-com:office:office" xmlns:r="http://schemas.openxmlformats.org/officeDocument/2006/relationships" xmlns:m="http://schemas.openxmlformats.org/officeDocument/2006/math" xmlns:v="urn:schemas-microsoft-com:vml" xmlns:wp14="http://schemas.microsoft.com/office/word/2010/wordprocessingDrawing" xmlns:wp="http://schemas.openxmlformats.org/drawingml/2006/wordprocessingDrawing" xmlns:w10="urn:schemas-microsoft-com:office:word" xmlns:w="http://schemas.openxmlformats.org/wordprocessingml/2006/main" xmlns:w14="http://schemas.microsoft.com/office/word/2010/wordml" xmlns:w15="http://schemas.microsoft.com/office/word/2012/wordml" xmlns:w16cid="http://schemas.microsoft.com/office/word/2016/wordml/cid" xmlns:w16se="http://schemas.microsoft.com/office/word/2015/wordml/symex" xmlns:wpg="http://schemas.microsoft.com/office/word/2010/wordprocessingGroup" xmlns:wpi="http://schemas.microsoft.com/office/word/2010/wordprocessingInk" xmlns:wne="http://schemas.microsoft.com/office/word/2006/wordml" xmlns:wps="http://schemas.microsoft.com/office/word/2010/wordprocessingShape" mc:Ignorable="w14 w15 w16se w16cid wp14">
-  <w15:person w15:author="priyanka prakash chand">
-    <w15:presenceInfo w15:providerId="Windows Live" w15:userId="b5f2f43598bca241"/>
-  </w15:person>
-</w15:people>
 </file>
 
 <file path=word/styles.xml><?xml version="1.0" encoding="utf-8"?>

</xml_diff>